<commit_message>
complete Multiple Linear Regression
</commit_message>
<xml_diff>
--- a/PCA.docx
+++ b/PCA.docx
@@ -565,10 +565,10 @@
             <v:path o:extrusionok="f" gradientshapeok="t" o:connecttype="rect"/>
             <o:lock v:ext="edit" aspectratio="t"/>
           </v:shapetype>
-          <v:shape id="_x0000_i1025" type="#_x0000_t75" style="width:468.3pt;height:95.15pt" o:ole="">
-            <v:imagedata r:id="rId5" o:title=""/>
+          <v:shape id="_x0000_i1025" type="#_x0000_t75" style="width:468.3pt;height:95.05pt" o:ole="">
+            <v:imagedata r:id="rId6" o:title=""/>
           </v:shape>
-          <o:OLEObject Type="Embed" ProgID="Word.OpenDocumentText.12" ShapeID="_x0000_i1025" DrawAspect="Content" ObjectID="_1608275329" r:id="rId6"/>
+          <o:OLEObject Type="Embed" ProgID="Word.OpenDocumentText.12" ShapeID="_x0000_i1025" DrawAspect="Content" ObjectID="_1608283387" r:id="rId7"/>
         </w:object>
       </w:r>
     </w:p>
@@ -721,10 +721,10 @@
           <w:szCs w:val="26"/>
         </w:rPr>
         <w:object w:dxaOrig="9360" w:dyaOrig="408">
-          <v:shape id="_x0000_i1026" type="#_x0000_t75" style="width:468.3pt;height:20.65pt" o:ole="">
-            <v:imagedata r:id="rId7" o:title=""/>
+          <v:shape id="_x0000_i1026" type="#_x0000_t75" style="width:468.3pt;height:20.75pt" o:ole="">
+            <v:imagedata r:id="rId8" o:title=""/>
           </v:shape>
-          <o:OLEObject Type="Embed" ProgID="Word.OpenDocumentText.12" ShapeID="_x0000_i1026" DrawAspect="Content" ObjectID="_1608275330" r:id="rId8"/>
+          <o:OLEObject Type="Embed" ProgID="Word.OpenDocumentText.12" ShapeID="_x0000_i1026" DrawAspect="Content" ObjectID="_1608283388" r:id="rId9"/>
         </w:object>
       </w:r>
     </w:p>
@@ -800,10 +800,10 @@
           <w:szCs w:val="26"/>
         </w:rPr>
         <w:object w:dxaOrig="9900" w:dyaOrig="1223">
-          <v:shape id="_x0000_i1055" type="#_x0000_t75" style="width:495.25pt;height:60.75pt" o:ole="">
-            <v:imagedata r:id="rId9" o:title=""/>
+          <v:shape id="_x0000_i1055" type="#_x0000_t75" style="width:495.35pt;height:60.5pt" o:ole="">
+            <v:imagedata r:id="rId10" o:title=""/>
           </v:shape>
-          <o:OLEObject Type="Embed" ProgID="Word.OpenDocumentText.12" ShapeID="_x0000_i1055" DrawAspect="Content" ObjectID="_1608275331" r:id="rId10"/>
+          <o:OLEObject Type="Embed" ProgID="Word.OpenDocumentText.12" ShapeID="_x0000_i1055" DrawAspect="Content" ObjectID="_1608283389" r:id="rId11"/>
         </w:object>
       </w:r>
     </w:p>
@@ -893,10 +893,10 @@
           <w:szCs w:val="26"/>
         </w:rPr>
         <w:object w:dxaOrig="9360" w:dyaOrig="2651">
-          <v:shape id="_x0000_i1058" type="#_x0000_t75" style="width:468.3pt;height:132.1pt" o:ole="">
-            <v:imagedata r:id="rId11" o:title=""/>
+          <v:shape id="_x0000_i1058" type="#_x0000_t75" style="width:468.3pt;height:131.9pt" o:ole="">
+            <v:imagedata r:id="rId12" o:title=""/>
           </v:shape>
-          <o:OLEObject Type="Embed" ProgID="Word.OpenDocumentText.12" ShapeID="_x0000_i1058" DrawAspect="Content" ObjectID="_1608275332" r:id="rId12"/>
+          <o:OLEObject Type="Embed" ProgID="Word.OpenDocumentText.12" ShapeID="_x0000_i1058" DrawAspect="Content" ObjectID="_1608283390" r:id="rId13"/>
         </w:object>
       </w:r>
     </w:p>
@@ -948,10 +948,10 @@
           <w:szCs w:val="26"/>
         </w:rPr>
         <w:object w:dxaOrig="9360" w:dyaOrig="3222">
-          <v:shape id="_x0000_i1029" type="#_x0000_t75" style="width:468.3pt;height:160.9pt" o:ole="">
-            <v:imagedata r:id="rId13" o:title=""/>
+          <v:shape id="_x0000_i1029" type="#_x0000_t75" style="width:468.3pt;height:160.7pt" o:ole="">
+            <v:imagedata r:id="rId14" o:title=""/>
           </v:shape>
-          <o:OLEObject Type="Embed" ProgID="Word.OpenDocumentText.12" ShapeID="_x0000_i1029" DrawAspect="Content" ObjectID="_1608275333" r:id="rId14"/>
+          <o:OLEObject Type="Embed" ProgID="Word.OpenDocumentText.12" ShapeID="_x0000_i1029" DrawAspect="Content" ObjectID="_1608283391" r:id="rId15"/>
         </w:object>
       </w:r>
     </w:p>
@@ -1159,10 +1159,10 @@
           <w:szCs w:val="26"/>
         </w:rPr>
         <w:object w:dxaOrig="9360" w:dyaOrig="1019">
-          <v:shape id="_x0000_i1030" type="#_x0000_t75" style="width:468.3pt;height:51.35pt" o:ole="">
-            <v:imagedata r:id="rId15" o:title=""/>
+          <v:shape id="_x0000_i1030" type="#_x0000_t75" style="width:468.3pt;height:51.25pt" o:ole="">
+            <v:imagedata r:id="rId16" o:title=""/>
           </v:shape>
-          <o:OLEObject Type="Embed" ProgID="Word.OpenDocumentText.12" ShapeID="_x0000_i1030" DrawAspect="Content" ObjectID="_1608275334" r:id="rId16"/>
+          <o:OLEObject Type="Embed" ProgID="Word.OpenDocumentText.12" ShapeID="_x0000_i1030" DrawAspect="Content" ObjectID="_1608283392" r:id="rId17"/>
         </w:object>
       </w:r>
     </w:p>
@@ -1190,9 +1190,9 @@
         </w:rPr>
         <w:object w:dxaOrig="9360" w:dyaOrig="4458">
           <v:shape id="_x0000_i1031" type="#_x0000_t75" style="width:468.3pt;height:222.9pt" o:ole="">
-            <v:imagedata r:id="rId17" o:title=""/>
+            <v:imagedata r:id="rId18" o:title=""/>
           </v:shape>
-          <o:OLEObject Type="Embed" ProgID="Word.OpenDocumentText.12" ShapeID="_x0000_i1031" DrawAspect="Content" ObjectID="_1608275335" r:id="rId18"/>
+          <o:OLEObject Type="Embed" ProgID="Word.OpenDocumentText.12" ShapeID="_x0000_i1031" DrawAspect="Content" ObjectID="_1608283393" r:id="rId19"/>
         </w:object>
       </w:r>
     </w:p>
@@ -1276,10 +1276,10 @@
       </w:pPr>
       <w:r>
         <w:object w:dxaOrig="9360" w:dyaOrig="1511">
-          <v:shape id="_x0000_i1032" type="#_x0000_t75" style="width:468.3pt;height:75.75pt" o:ole="">
-            <v:imagedata r:id="rId19" o:title=""/>
+          <v:shape id="_x0000_i1032" type="#_x0000_t75" style="width:468.3pt;height:76.05pt" o:ole="">
+            <v:imagedata r:id="rId20" o:title=""/>
           </v:shape>
-          <o:OLEObject Type="Embed" ProgID="Word.OpenDocumentText.12" ShapeID="_x0000_i1032" DrawAspect="Content" ObjectID="_1608275336" r:id="rId20"/>
+          <o:OLEObject Type="Embed" ProgID="Word.OpenDocumentText.12" ShapeID="_x0000_i1032" DrawAspect="Content" ObjectID="_1608283394" r:id="rId21"/>
         </w:object>
       </w:r>
     </w:p>
@@ -1296,10 +1296,10 @@
       </w:pPr>
       <w:r>
         <w:object w:dxaOrig="9360" w:dyaOrig="3411">
-          <v:shape id="_x0000_i1033" type="#_x0000_t75" style="width:468.3pt;height:170.3pt" o:ole="">
-            <v:imagedata r:id="rId21" o:title=""/>
+          <v:shape id="_x0000_i1033" type="#_x0000_t75" style="width:468.3pt;height:170.5pt" o:ole="">
+            <v:imagedata r:id="rId22" o:title=""/>
           </v:shape>
-          <o:OLEObject Type="Embed" ProgID="Word.OpenDocumentText.12" ShapeID="_x0000_i1033" DrawAspect="Content" ObjectID="_1608275337" r:id="rId22"/>
+          <o:OLEObject Type="Embed" ProgID="Word.OpenDocumentText.12" ShapeID="_x0000_i1033" DrawAspect="Content" ObjectID="_1608283395" r:id="rId23"/>
         </w:object>
       </w:r>
     </w:p>
@@ -1341,10 +1341,10 @@
       </w:pPr>
       <w:r>
         <w:object w:dxaOrig="9360" w:dyaOrig="1223">
-          <v:shape id="_x0000_i1034" type="#_x0000_t75" style="width:468.3pt;height:61.35pt" o:ole="">
-            <v:imagedata r:id="rId23" o:title=""/>
+          <v:shape id="_x0000_i1034" type="#_x0000_t75" style="width:468.3pt;height:61.05pt" o:ole="">
+            <v:imagedata r:id="rId24" o:title=""/>
           </v:shape>
-          <o:OLEObject Type="Embed" ProgID="Word.OpenDocumentText.12" ShapeID="_x0000_i1034" DrawAspect="Content" ObjectID="_1608275338" r:id="rId24"/>
+          <o:OLEObject Type="Embed" ProgID="Word.OpenDocumentText.12" ShapeID="_x0000_i1034" DrawAspect="Content" ObjectID="_1608283396" r:id="rId25"/>
         </w:object>
       </w:r>
     </w:p>
@@ -1361,10 +1361,10 @@
       </w:pPr>
       <w:r>
         <w:object w:dxaOrig="9360" w:dyaOrig="1966">
-          <v:shape id="_x0000_i1035" type="#_x0000_t75" style="width:468.3pt;height:98.3pt" o:ole="">
-            <v:imagedata r:id="rId25" o:title=""/>
+          <v:shape id="_x0000_i1035" type="#_x0000_t75" style="width:468.3pt;height:98.5pt" o:ole="">
+            <v:imagedata r:id="rId26" o:title=""/>
           </v:shape>
-          <o:OLEObject Type="Embed" ProgID="Word.OpenDocumentText.12" ShapeID="_x0000_i1035" DrawAspect="Content" ObjectID="_1608275339" r:id="rId26"/>
+          <o:OLEObject Type="Embed" ProgID="Word.OpenDocumentText.12" ShapeID="_x0000_i1035" DrawAspect="Content" ObjectID="_1608283397" r:id="rId27"/>
         </w:object>
       </w:r>
     </w:p>
@@ -1406,10 +1406,10 @@
       </w:pPr>
       <w:r>
         <w:object w:dxaOrig="9360" w:dyaOrig="6117">
-          <v:shape id="_x0000_i1036" type="#_x0000_t75" style="width:468.3pt;height:306.15pt" o:ole="">
-            <v:imagedata r:id="rId27" o:title=""/>
+          <v:shape id="_x0000_i1036" type="#_x0000_t75" style="width:468.3pt;height:306.45pt" o:ole="">
+            <v:imagedata r:id="rId28" o:title=""/>
           </v:shape>
-          <o:OLEObject Type="Embed" ProgID="Word.OpenDocumentText.12" ShapeID="_x0000_i1036" DrawAspect="Content" ObjectID="_1608275340" r:id="rId28"/>
+          <o:OLEObject Type="Embed" ProgID="Word.OpenDocumentText.12" ShapeID="_x0000_i1036" DrawAspect="Content" ObjectID="_1608283398" r:id="rId29"/>
         </w:object>
       </w:r>
     </w:p>
@@ -1438,7 +1438,7 @@
                     <pic:cNvPicPr/>
                   </pic:nvPicPr>
                   <pic:blipFill>
-                    <a:blip r:embed="rId29"/>
+                    <a:blip r:embed="rId30"/>
                     <a:stretch>
                       <a:fillRect/>
                     </a:stretch>
@@ -1537,10 +1537,10 @@
       </w:pPr>
       <w:r>
         <w:object w:dxaOrig="9360" w:dyaOrig="612">
-          <v:shape id="_x0000_i1037" type="#_x0000_t75" style="width:468.3pt;height:30.7pt" o:ole="">
-            <v:imagedata r:id="rId30" o:title=""/>
+          <v:shape id="_x0000_i1037" type="#_x0000_t75" style="width:468.3pt;height:30.55pt" o:ole="">
+            <v:imagedata r:id="rId31" o:title=""/>
           </v:shape>
-          <o:OLEObject Type="Embed" ProgID="Word.OpenDocumentText.12" ShapeID="_x0000_i1037" DrawAspect="Content" ObjectID="_1608275341" r:id="rId31"/>
+          <o:OLEObject Type="Embed" ProgID="Word.OpenDocumentText.12" ShapeID="_x0000_i1037" DrawAspect="Content" ObjectID="_1608283399" r:id="rId32"/>
         </w:object>
       </w:r>
       <w:r>
@@ -1595,10 +1595,10 @@
           <w:szCs w:val="26"/>
         </w:rPr>
         <w:object w:dxaOrig="9360" w:dyaOrig="204">
-          <v:shape id="_x0000_i1038" type="#_x0000_t75" style="width:468.3pt;height:10pt" o:ole="">
-            <v:imagedata r:id="rId32" o:title=""/>
+          <v:shape id="_x0000_i1038" type="#_x0000_t75" style="width:468.3pt;height:9.8pt" o:ole="">
+            <v:imagedata r:id="rId33" o:title=""/>
           </v:shape>
-          <o:OLEObject Type="Embed" ProgID="Word.OpenDocumentText.12" ShapeID="_x0000_i1038" DrawAspect="Content" ObjectID="_1608275342" r:id="rId33"/>
+          <o:OLEObject Type="Embed" ProgID="Word.OpenDocumentText.12" ShapeID="_x0000_i1038" DrawAspect="Content" ObjectID="_1608283400" r:id="rId34"/>
         </w:object>
       </w:r>
     </w:p>
@@ -1642,10 +1642,10 @@
           <w:szCs w:val="26"/>
         </w:rPr>
         <w:object w:dxaOrig="9360" w:dyaOrig="816">
-          <v:shape id="_x0000_i1039" type="#_x0000_t75" style="width:468.3pt;height:40.7pt" o:ole="">
-            <v:imagedata r:id="rId34" o:title=""/>
+          <v:shape id="_x0000_i1039" type="#_x0000_t75" style="width:468.3pt;height:40.9pt" o:ole="">
+            <v:imagedata r:id="rId35" o:title=""/>
           </v:shape>
-          <o:OLEObject Type="Embed" ProgID="Word.OpenDocumentText.12" ShapeID="_x0000_i1039" DrawAspect="Content" ObjectID="_1608275343" r:id="rId35"/>
+          <o:OLEObject Type="Embed" ProgID="Word.OpenDocumentText.12" ShapeID="_x0000_i1039" DrawAspect="Content" ObjectID="_1608283401" r:id="rId36"/>
         </w:object>
       </w:r>
     </w:p>
@@ -1938,10 +1938,10 @@
           <w:szCs w:val="26"/>
         </w:rPr>
         <w:object w:dxaOrig="9360" w:dyaOrig="204">
-          <v:shape id="_x0000_i1040" type="#_x0000_t75" style="width:468.3pt;height:10pt" o:ole="">
-            <v:imagedata r:id="rId36" o:title=""/>
+          <v:shape id="_x0000_i1040" type="#_x0000_t75" style="width:468.3pt;height:9.8pt" o:ole="">
+            <v:imagedata r:id="rId37" o:title=""/>
           </v:shape>
-          <o:OLEObject Type="Embed" ProgID="Word.OpenDocumentText.12" ShapeID="_x0000_i1040" DrawAspect="Content" ObjectID="_1608275344" r:id="rId37"/>
+          <o:OLEObject Type="Embed" ProgID="Word.OpenDocumentText.12" ShapeID="_x0000_i1040" DrawAspect="Content" ObjectID="_1608283402" r:id="rId38"/>
         </w:object>
       </w:r>
     </w:p>
@@ -1983,10 +1983,10 @@
       </w:pPr>
       <w:r>
         <w:object w:dxaOrig="9360" w:dyaOrig="2243">
-          <v:shape id="_x0000_i1061" type="#_x0000_t75" style="width:468.3pt;height:112.05pt" o:ole="">
-            <v:imagedata r:id="rId38" o:title=""/>
+          <v:shape id="_x0000_i1061" type="#_x0000_t75" style="width:468.3pt;height:111.75pt" o:ole="">
+            <v:imagedata r:id="rId39" o:title=""/>
           </v:shape>
-          <o:OLEObject Type="Embed" ProgID="Word.OpenDocumentText.12" ShapeID="_x0000_i1061" DrawAspect="Content" ObjectID="_1608275345" r:id="rId39"/>
+          <o:OLEObject Type="Embed" ProgID="Word.OpenDocumentText.12" ShapeID="_x0000_i1061" DrawAspect="Content" ObjectID="_1608283403" r:id="rId40"/>
         </w:object>
       </w:r>
     </w:p>
@@ -2003,10 +2003,10 @@
       </w:pPr>
       <w:r>
         <w:object w:dxaOrig="9360" w:dyaOrig="3344">
-          <v:shape id="_x0000_i1042" type="#_x0000_t75" style="width:468.3pt;height:167.15pt" o:ole="">
-            <v:imagedata r:id="rId40" o:title=""/>
+          <v:shape id="_x0000_i1042" type="#_x0000_t75" style="width:468.3pt;height:167.05pt" o:ole="">
+            <v:imagedata r:id="rId41" o:title=""/>
           </v:shape>
-          <o:OLEObject Type="Embed" ProgID="Word.OpenDocumentText.12" ShapeID="_x0000_i1042" DrawAspect="Content" ObjectID="_1608275346" r:id="rId41"/>
+          <o:OLEObject Type="Embed" ProgID="Word.OpenDocumentText.12" ShapeID="_x0000_i1042" DrawAspect="Content" ObjectID="_1608283404" r:id="rId42"/>
         </w:object>
       </w:r>
     </w:p>
@@ -2072,10 +2072,10 @@
           <w:szCs w:val="26"/>
         </w:rPr>
         <w:object w:dxaOrig="9360" w:dyaOrig="3466">
-          <v:shape id="_x0000_i1043" type="#_x0000_t75" style="width:468.3pt;height:173.45pt" o:ole="">
-            <v:imagedata r:id="rId42" o:title=""/>
+          <v:shape id="_x0000_i1043" type="#_x0000_t75" style="width:468.3pt;height:173.4pt" o:ole="">
+            <v:imagedata r:id="rId43" o:title=""/>
           </v:shape>
-          <o:OLEObject Type="Embed" ProgID="Word.OpenDocumentText.12" ShapeID="_x0000_i1043" DrawAspect="Content" ObjectID="_1608275347" r:id="rId43"/>
+          <o:OLEObject Type="Embed" ProgID="Word.OpenDocumentText.12" ShapeID="_x0000_i1043" DrawAspect="Content" ObjectID="_1608283405" r:id="rId44"/>
         </w:object>
       </w:r>
       <w:r>
@@ -2122,7 +2122,7 @@
                     </pic:cNvPicPr>
                   </pic:nvPicPr>
                   <pic:blipFill>
-                    <a:blip r:embed="rId44">
+                    <a:blip r:embed="rId45">
                       <a:extLst>
                         <a:ext uri="{28A0092B-C50C-407E-A947-70E740481C1C}">
                           <a14:useLocalDpi xmlns:a14="http://schemas.microsoft.com/office/drawing/2010/main" val="0"/>
@@ -2450,10 +2450,10 @@
           <w:szCs w:val="26"/>
         </w:rPr>
         <w:object w:dxaOrig="9360" w:dyaOrig="7952">
-          <v:shape id="_x0000_i1086" type="#_x0000_t75" style="width:468.3pt;height:397.55pt" o:ole="">
-            <v:imagedata r:id="rId45" o:title=""/>
+          <v:shape id="_x0000_i1086" type="#_x0000_t75" style="width:468.3pt;height:397.45pt" o:ole="">
+            <v:imagedata r:id="rId46" o:title=""/>
           </v:shape>
-          <o:OLEObject Type="Embed" ProgID="Word.OpenDocumentText.12" ShapeID="_x0000_i1086" DrawAspect="Content" ObjectID="_1608275348" r:id="rId46"/>
+          <o:OLEObject Type="Embed" ProgID="Word.OpenDocumentText.12" ShapeID="_x0000_i1086" DrawAspect="Content" ObjectID="_1608283406" r:id="rId47"/>
         </w:object>
       </w:r>
     </w:p>
@@ -2470,10 +2470,10 @@
       </w:pPr>
       <w:r>
         <w:object w:dxaOrig="9360" w:dyaOrig="3478">
-          <v:shape id="_x0000_i1070" type="#_x0000_t75" style="width:468.3pt;height:174.05pt" o:ole="">
-            <v:imagedata r:id="rId47" o:title=""/>
+          <v:shape id="_x0000_i1070" type="#_x0000_t75" style="width:468.3pt;height:173.95pt" o:ole="">
+            <v:imagedata r:id="rId48" o:title=""/>
           </v:shape>
-          <o:OLEObject Type="Embed" ProgID="Word.OpenDocumentText.12" ShapeID="_x0000_i1070" DrawAspect="Content" ObjectID="_1608275349" r:id="rId48"/>
+          <o:OLEObject Type="Embed" ProgID="Word.OpenDocumentText.12" ShapeID="_x0000_i1070" DrawAspect="Content" ObjectID="_1608283407" r:id="rId49"/>
         </w:object>
       </w:r>
     </w:p>
@@ -2536,9 +2536,8 @@
         <w:t>Thư viện Sklearn cung cấp cho chúng ta công cụ để tính toán ra LDA tốt nhất</w:t>
       </w:r>
     </w:p>
-    <w:bookmarkStart w:id="21" w:name="_GoBack"/>
-    <w:bookmarkStart w:id="22" w:name="_MON_1608228105"/>
-    <w:bookmarkEnd w:id="22"/>
+    <w:bookmarkStart w:id="21" w:name="_MON_1608228105"/>
+    <w:bookmarkEnd w:id="21"/>
     <w:p>
       <w:pPr>
         <w:pBdr>
@@ -2561,12 +2560,11 @@
         </w:rPr>
         <w:object w:dxaOrig="9360" w:dyaOrig="1019">
           <v:shape id="_x0000_i1094" type="#_x0000_t75" style="width:468.3pt;height:50.7pt" o:ole="">
-            <v:imagedata r:id="rId49" o:title=""/>
+            <v:imagedata r:id="rId50" o:title=""/>
           </v:shape>
-          <o:OLEObject Type="Embed" ProgID="Word.OpenDocumentText.12" ShapeID="_x0000_i1094" DrawAspect="Content" ObjectID="_1608275350" r:id="rId50"/>
+          <o:OLEObject Type="Embed" ProgID="Word.OpenDocumentText.12" ShapeID="_x0000_i1094" DrawAspect="Content" ObjectID="_1608283408" r:id="rId51"/>
         </w:object>
       </w:r>
-      <w:bookmarkEnd w:id="21"/>
     </w:p>
     <w:p>
       <w:pPr>
@@ -2585,8 +2583,8 @@
         <w:t>Ma trận để chiếu matrix_w cũng là ma trận chứa các LDA cũng như vector riêng</w:t>
       </w:r>
     </w:p>
-    <w:bookmarkStart w:id="23" w:name="_MON_1608274366"/>
-    <w:bookmarkEnd w:id="23"/>
+    <w:bookmarkStart w:id="22" w:name="_MON_1608274366"/>
+    <w:bookmarkEnd w:id="22"/>
     <w:p>
       <w:pPr>
         <w:pBdr>
@@ -2608,10 +2606,10 @@
           <w:szCs w:val="26"/>
         </w:rPr>
         <w:object w:dxaOrig="9360" w:dyaOrig="3188">
-          <v:shape id="_x0000_i1098" type="#_x0000_t75" style="width:468.3pt;height:159.65pt" o:ole="">
-            <v:imagedata r:id="rId51" o:title=""/>
+          <v:shape id="_x0000_i1098" type="#_x0000_t75" style="width:468.3pt;height:159.55pt" o:ole="">
+            <v:imagedata r:id="rId52" o:title=""/>
           </v:shape>
-          <o:OLEObject Type="Embed" ProgID="Word.OpenDocumentText.12" ShapeID="_x0000_i1098" DrawAspect="Content" ObjectID="_1608275351" r:id="rId52"/>
+          <o:OLEObject Type="Embed" ProgID="Word.OpenDocumentText.12" ShapeID="_x0000_i1098" DrawAspect="Content" ObjectID="_1608283409" r:id="rId53"/>
         </w:object>
       </w:r>
     </w:p>
@@ -2725,8 +2723,8 @@
         <w:t>.</w:t>
       </w:r>
     </w:p>
-    <w:bookmarkStart w:id="24" w:name="_MON_1608273794"/>
-    <w:bookmarkEnd w:id="24"/>
+    <w:bookmarkStart w:id="23" w:name="_MON_1608273794"/>
+    <w:bookmarkEnd w:id="23"/>
     <w:p>
       <w:pPr>
         <w:pBdr>
@@ -2748,10 +2746,10 @@
           <w:szCs w:val="26"/>
         </w:rPr>
         <w:object w:dxaOrig="9360" w:dyaOrig="204">
-          <v:shape id="_x0000_i1079" type="#_x0000_t75" style="width:468.3pt;height:10pt" o:ole="">
-            <v:imagedata r:id="rId53" o:title=""/>
+          <v:shape id="_x0000_i1079" type="#_x0000_t75" style="width:468.3pt;height:10.35pt" o:ole="">
+            <v:imagedata r:id="rId54" o:title=""/>
           </v:shape>
-          <o:OLEObject Type="Embed" ProgID="Word.OpenDocumentText.12" ShapeID="_x0000_i1079" DrawAspect="Content" ObjectID="_1608275352" r:id="rId54"/>
+          <o:OLEObject Type="Embed" ProgID="Word.OpenDocumentText.12" ShapeID="_x0000_i1079" DrawAspect="Content" ObjectID="_1608283410" r:id="rId55"/>
         </w:object>
       </w:r>
     </w:p>
@@ -2881,8 +2879,8 @@
         <w:t>Linear Regression</w:t>
       </w:r>
     </w:p>
-    <w:bookmarkStart w:id="25" w:name="_MON_1608274458"/>
-    <w:bookmarkEnd w:id="25"/>
+    <w:bookmarkStart w:id="24" w:name="_MON_1608274458"/>
+    <w:bookmarkEnd w:id="24"/>
     <w:p>
       <w:pPr>
         <w:pBdr>
@@ -2894,15 +2892,15 @@
       </w:pPr>
       <w:r>
         <w:object w:dxaOrig="9360" w:dyaOrig="2243">
-          <v:shape id="_x0000_i1110" type="#_x0000_t75" style="width:468.3pt;height:112.05pt" o:ole="">
-            <v:imagedata r:id="rId55" o:title=""/>
+          <v:shape id="_x0000_i1110" type="#_x0000_t75" style="width:468.3pt;height:112.3pt" o:ole="">
+            <v:imagedata r:id="rId56" o:title=""/>
           </v:shape>
-          <o:OLEObject Type="Embed" ProgID="Word.OpenDocumentText.12" ShapeID="_x0000_i1110" DrawAspect="Content" ObjectID="_1608275353" r:id="rId56"/>
+          <o:OLEObject Type="Embed" ProgID="Word.OpenDocumentText.12" ShapeID="_x0000_i1110" DrawAspect="Content" ObjectID="_1608283411" r:id="rId57"/>
         </w:object>
       </w:r>
     </w:p>
-    <w:bookmarkStart w:id="26" w:name="_MON_1608274503"/>
-    <w:bookmarkEnd w:id="26"/>
+    <w:bookmarkStart w:id="25" w:name="_MON_1608274503"/>
+    <w:bookmarkEnd w:id="25"/>
     <w:p>
       <w:pPr>
         <w:pBdr>
@@ -2914,10 +2912,10 @@
       </w:pPr>
       <w:r>
         <w:object w:dxaOrig="9360" w:dyaOrig="3344">
-          <v:shape id="_x0000_i1106" type="#_x0000_t75" style="width:468.3pt;height:167.8pt" o:ole="">
-            <v:imagedata r:id="rId57" o:title=""/>
+          <v:shape id="_x0000_i1106" type="#_x0000_t75" style="width:468.3pt;height:167.6pt" o:ole="">
+            <v:imagedata r:id="rId58" o:title=""/>
           </v:shape>
-          <o:OLEObject Type="Embed" ProgID="Word.OpenDocumentText.12" ShapeID="_x0000_i1106" DrawAspect="Content" ObjectID="_1608275354" r:id="rId58"/>
+          <o:OLEObject Type="Embed" ProgID="Word.OpenDocumentText.12" ShapeID="_x0000_i1106" DrawAspect="Content" ObjectID="_1608283412" r:id="rId59"/>
         </w:object>
       </w:r>
     </w:p>
@@ -2927,23 +2925,23 @@
         <w:t>Vẽ thử biểu đồ</w:t>
       </w:r>
     </w:p>
-    <w:bookmarkStart w:id="27" w:name="_MON_1608274900"/>
-    <w:bookmarkEnd w:id="27"/>
+    <w:bookmarkStart w:id="26" w:name="_MON_1608274900"/>
+    <w:bookmarkEnd w:id="26"/>
     <w:p>
       <w:pPr>
         <w:pBdr>
-          <w:top w:val="single" w:sz="4" w:space="1" w:color="ED7D31" w:themeColor="accent2"/>
-          <w:left w:val="single" w:sz="4" w:space="4" w:color="ED7D31" w:themeColor="accent2"/>
-          <w:bottom w:val="single" w:sz="4" w:space="1" w:color="ED7D31" w:themeColor="accent2"/>
-          <w:right w:val="single" w:sz="4" w:space="4" w:color="ED7D31" w:themeColor="accent2"/>
+          <w:top w:val="single" w:sz="4" w:space="1" w:color="5B9BD5" w:themeColor="accent1"/>
+          <w:left w:val="single" w:sz="4" w:space="4" w:color="5B9BD5" w:themeColor="accent1"/>
+          <w:bottom w:val="single" w:sz="4" w:space="1" w:color="5B9BD5" w:themeColor="accent1"/>
+          <w:right w:val="single" w:sz="4" w:space="4" w:color="5B9BD5" w:themeColor="accent1"/>
         </w:pBdr>
       </w:pPr>
       <w:r>
         <w:object w:dxaOrig="9360" w:dyaOrig="4282">
-          <v:shape id="_x0000_i1115" type="#_x0000_t75" style="width:468.3pt;height:214.1pt" o:ole="">
-            <v:imagedata r:id="rId59" o:title=""/>
+          <v:shape id="_x0000_i1115" type="#_x0000_t75" style="width:468.3pt;height:214.25pt" o:ole="">
+            <v:imagedata r:id="rId60" o:title=""/>
           </v:shape>
-          <o:OLEObject Type="Embed" ProgID="Word.OpenDocumentText.12" ShapeID="_x0000_i1115" DrawAspect="Content" ObjectID="_1608275355" r:id="rId60"/>
+          <o:OLEObject Type="Embed" ProgID="Word.OpenDocumentText.12" ShapeID="_x0000_i1115" DrawAspect="Content" ObjectID="_1608283413" r:id="rId61"/>
         </w:object>
       </w:r>
       <w:r>
@@ -2973,7 +2971,7 @@
                     </pic:cNvPicPr>
                   </pic:nvPicPr>
                   <pic:blipFill>
-                    <a:blip r:embed="rId61">
+                    <a:blip r:embed="rId62">
                       <a:extLst>
                         <a:ext uri="{28A0092B-C50C-407E-A947-70E740481C1C}">
                           <a14:useLocalDpi xmlns:a14="http://schemas.microsoft.com/office/drawing/2010/main" val="0"/>
@@ -3021,7 +3019,19 @@
       </w:r>
     </w:p>
     <w:p>
-      <w:r>
+      <w:pPr>
+        <w:rPr>
+          <w:rFonts w:ascii="Times New Roman" w:hAnsi="Times New Roman" w:cs="Times New Roman"/>
+          <w:sz w:val="26"/>
+          <w:szCs w:val="26"/>
+        </w:rPr>
+      </w:pPr>
+      <w:r>
+        <w:rPr>
+          <w:rFonts w:ascii="Times New Roman" w:hAnsi="Times New Roman" w:cs="Times New Roman"/>
+          <w:sz w:val="26"/>
+          <w:szCs w:val="26"/>
+        </w:rPr>
         <w:t>Chúng ta có thể thấy LDA giảm từ 39 chiều xuống 1 chiều và nó chú trọng tới việc phân lớp kết hợp với Logistic Regression đã làm các chỉ số precision, recall tăng đáng kể.</w:t>
       </w:r>
     </w:p>
@@ -3041,6 +3051,1263 @@
           <w:szCs w:val="26"/>
         </w:rPr>
         <w:t>Multiple Linear Regression</w:t>
+      </w:r>
+    </w:p>
+    <w:p>
+      <w:pPr>
+        <w:pStyle w:val="Heading2"/>
+        <w:rPr>
+          <w:rFonts w:ascii="Times New Roman" w:hAnsi="Times New Roman" w:cs="Times New Roman"/>
+        </w:rPr>
+      </w:pPr>
+      <w:r>
+        <w:rPr>
+          <w:rFonts w:ascii="Times New Roman" w:hAnsi="Times New Roman" w:cs="Times New Roman"/>
+        </w:rPr>
+        <w:t>Giới thiệu App Install Prediction Dataset</w:t>
+      </w:r>
+    </w:p>
+    <w:tbl>
+      <w:tblPr>
+        <w:tblStyle w:val="TableGridLight"/>
+        <w:tblW w:w="0" w:type="auto"/>
+        <w:tblLook w:val="04A0" w:firstRow="1" w:lastRow="0" w:firstColumn="1" w:lastColumn="0" w:noHBand="0" w:noVBand="1"/>
+      </w:tblPr>
+      <w:tblGrid>
+        <w:gridCol w:w="1795"/>
+        <w:gridCol w:w="810"/>
+        <w:gridCol w:w="2610"/>
+        <w:gridCol w:w="810"/>
+        <w:gridCol w:w="2790"/>
+        <w:gridCol w:w="535"/>
+      </w:tblGrid>
+      <w:tr>
+        <w:trPr>
+          <w:trHeight w:val="404"/>
+        </w:trPr>
+        <w:tc>
+          <w:tcPr>
+            <w:tcW w:w="1795" w:type="dxa"/>
+          </w:tcPr>
+          <w:p>
+            <w:pPr>
+              <w:rPr>
+                <w:rFonts w:ascii="Times New Roman" w:hAnsi="Times New Roman" w:cs="Times New Roman"/>
+                <w:b/>
+                <w:sz w:val="26"/>
+                <w:szCs w:val="26"/>
+              </w:rPr>
+            </w:pPr>
+            <w:r>
+              <w:rPr>
+                <w:rFonts w:ascii="Times New Roman" w:hAnsi="Times New Roman" w:cs="Times New Roman"/>
+                <w:b/>
+                <w:sz w:val="26"/>
+                <w:szCs w:val="26"/>
+              </w:rPr>
+              <w:t>Tên file:</w:t>
+            </w:r>
+          </w:p>
+        </w:tc>
+        <w:tc>
+          <w:tcPr>
+            <w:tcW w:w="7555" w:type="dxa"/>
+            <w:gridSpan w:val="5"/>
+          </w:tcPr>
+          <w:p>
+            <w:pPr>
+              <w:rPr>
+                <w:rFonts w:ascii="Times New Roman" w:hAnsi="Times New Roman" w:cs="Times New Roman"/>
+                <w:sz w:val="26"/>
+                <w:szCs w:val="26"/>
+              </w:rPr>
+            </w:pPr>
+            <w:r>
+              <w:rPr>
+                <w:rFonts w:ascii="Times New Roman" w:hAnsi="Times New Roman" w:cs="Times New Roman"/>
+                <w:sz w:val="26"/>
+                <w:szCs w:val="26"/>
+              </w:rPr>
+              <w:t>dataset_for_</w:t>
+            </w:r>
+            <w:r>
+              <w:rPr>
+                <w:rFonts w:ascii="Times New Roman" w:hAnsi="Times New Roman" w:cs="Times New Roman"/>
+                <w:sz w:val="26"/>
+                <w:szCs w:val="26"/>
+              </w:rPr>
+              <w:t>for_multi_linear_regression</w:t>
+            </w:r>
+            <w:r>
+              <w:rPr>
+                <w:rFonts w:ascii="Times New Roman" w:hAnsi="Times New Roman" w:cs="Times New Roman"/>
+                <w:sz w:val="26"/>
+                <w:szCs w:val="26"/>
+              </w:rPr>
+              <w:t>.csv</w:t>
+            </w:r>
+          </w:p>
+        </w:tc>
+      </w:tr>
+      <w:tr>
+        <w:trPr>
+          <w:trHeight w:val="368"/>
+        </w:trPr>
+        <w:tc>
+          <w:tcPr>
+            <w:tcW w:w="1795" w:type="dxa"/>
+          </w:tcPr>
+          <w:p>
+            <w:pPr>
+              <w:rPr>
+                <w:rFonts w:ascii="Times New Roman" w:hAnsi="Times New Roman" w:cs="Times New Roman"/>
+                <w:b/>
+                <w:sz w:val="26"/>
+                <w:szCs w:val="26"/>
+              </w:rPr>
+            </w:pPr>
+            <w:r>
+              <w:rPr>
+                <w:rFonts w:ascii="Times New Roman" w:hAnsi="Times New Roman" w:cs="Times New Roman"/>
+                <w:b/>
+                <w:sz w:val="26"/>
+                <w:szCs w:val="26"/>
+              </w:rPr>
+              <w:t>Số attribute:</w:t>
+            </w:r>
+          </w:p>
+        </w:tc>
+        <w:tc>
+          <w:tcPr>
+            <w:tcW w:w="810" w:type="dxa"/>
+          </w:tcPr>
+          <w:p>
+            <w:pPr>
+              <w:rPr>
+                <w:rFonts w:ascii="Times New Roman" w:hAnsi="Times New Roman" w:cs="Times New Roman"/>
+                <w:sz w:val="26"/>
+                <w:szCs w:val="26"/>
+              </w:rPr>
+            </w:pPr>
+            <w:r>
+              <w:rPr>
+                <w:rFonts w:ascii="Times New Roman" w:hAnsi="Times New Roman" w:cs="Times New Roman"/>
+                <w:sz w:val="26"/>
+                <w:szCs w:val="26"/>
+              </w:rPr>
+              <w:t>3</w:t>
+            </w:r>
+          </w:p>
+        </w:tc>
+        <w:tc>
+          <w:tcPr>
+            <w:tcW w:w="2610" w:type="dxa"/>
+          </w:tcPr>
+          <w:p>
+            <w:pPr>
+              <w:rPr>
+                <w:rFonts w:ascii="Times New Roman" w:hAnsi="Times New Roman" w:cs="Times New Roman"/>
+                <w:b/>
+                <w:sz w:val="26"/>
+                <w:szCs w:val="26"/>
+              </w:rPr>
+            </w:pPr>
+            <w:r>
+              <w:rPr>
+                <w:rFonts w:ascii="Times New Roman" w:hAnsi="Times New Roman" w:cs="Times New Roman"/>
+                <w:b/>
+                <w:sz w:val="26"/>
+                <w:szCs w:val="26"/>
+              </w:rPr>
+              <w:t>Số datapoint (dòng):</w:t>
+            </w:r>
+          </w:p>
+        </w:tc>
+        <w:tc>
+          <w:tcPr>
+            <w:tcW w:w="810" w:type="dxa"/>
+          </w:tcPr>
+          <w:p>
+            <w:pPr>
+              <w:rPr>
+                <w:rFonts w:ascii="Times New Roman" w:hAnsi="Times New Roman" w:cs="Times New Roman"/>
+                <w:sz w:val="26"/>
+                <w:szCs w:val="26"/>
+              </w:rPr>
+            </w:pPr>
+            <w:r>
+              <w:rPr>
+                <w:rFonts w:ascii="Times New Roman" w:hAnsi="Times New Roman" w:cs="Times New Roman"/>
+                <w:sz w:val="26"/>
+                <w:szCs w:val="26"/>
+              </w:rPr>
+              <w:t>7150</w:t>
+            </w:r>
+          </w:p>
+        </w:tc>
+        <w:tc>
+          <w:tcPr>
+            <w:tcW w:w="2790" w:type="dxa"/>
+          </w:tcPr>
+          <w:p>
+            <w:pPr>
+              <w:rPr>
+                <w:rFonts w:ascii="Times New Roman" w:hAnsi="Times New Roman" w:cs="Times New Roman"/>
+                <w:b/>
+                <w:sz w:val="26"/>
+                <w:szCs w:val="26"/>
+              </w:rPr>
+            </w:pPr>
+            <w:r>
+              <w:rPr>
+                <w:rFonts w:ascii="Times New Roman" w:hAnsi="Times New Roman" w:cs="Times New Roman"/>
+                <w:b/>
+                <w:sz w:val="26"/>
+                <w:szCs w:val="26"/>
+              </w:rPr>
+              <w:t>Số</w:t>
+            </w:r>
+            <w:r>
+              <w:rPr>
+                <w:rFonts w:ascii="Times New Roman" w:hAnsi="Times New Roman" w:cs="Times New Roman"/>
+                <w:b/>
+                <w:sz w:val="26"/>
+                <w:szCs w:val="26"/>
+              </w:rPr>
+              <w:t xml:space="preserve"> classtifi</w:t>
+            </w:r>
+            <w:r>
+              <w:rPr>
+                <w:rFonts w:ascii="Times New Roman" w:hAnsi="Times New Roman" w:cs="Times New Roman"/>
+                <w:b/>
+                <w:sz w:val="26"/>
+                <w:szCs w:val="26"/>
+              </w:rPr>
+              <w:t>cation:</w:t>
+            </w:r>
+          </w:p>
+        </w:tc>
+        <w:tc>
+          <w:tcPr>
+            <w:tcW w:w="535" w:type="dxa"/>
+          </w:tcPr>
+          <w:p>
+            <w:pPr>
+              <w:rPr>
+                <w:rFonts w:ascii="Times New Roman" w:hAnsi="Times New Roman" w:cs="Times New Roman"/>
+                <w:sz w:val="26"/>
+                <w:szCs w:val="26"/>
+              </w:rPr>
+            </w:pPr>
+          </w:p>
+        </w:tc>
+      </w:tr>
+    </w:tbl>
+    <w:p>
+      <w:pPr>
+        <w:rPr>
+          <w:rFonts w:ascii="Times New Roman" w:hAnsi="Times New Roman" w:cs="Times New Roman"/>
+          <w:sz w:val="26"/>
+          <w:szCs w:val="26"/>
+        </w:rPr>
+      </w:pPr>
+      <w:r>
+        <w:rPr>
+          <w:noProof/>
+        </w:rPr>
+        <w:drawing>
+          <wp:anchor distT="0" distB="0" distL="114300" distR="114300" simplePos="0" relativeHeight="251658240" behindDoc="0" locked="0" layoutInCell="1" allowOverlap="1" wp14:anchorId="26F0A771" wp14:editId="7954717D">
+            <wp:simplePos x="0" y="0"/>
+            <wp:positionH relativeFrom="column">
+              <wp:posOffset>3707612</wp:posOffset>
+            </wp:positionH>
+            <wp:positionV relativeFrom="paragraph">
+              <wp:posOffset>94700</wp:posOffset>
+            </wp:positionV>
+            <wp:extent cx="2215250" cy="3934397"/>
+            <wp:effectExtent l="19050" t="19050" r="13970" b="9525"/>
+            <wp:wrapSquare wrapText="bothSides"/>
+            <wp:docPr id="4" name="Picture 4" descr="https://scontent.fsgn5-6.fna.fbcdn.net/v/t1.15752-9/50227130_487869251736336_1118647880333131776_n.png?_nc_cat=106&amp;_nc_ht=scontent.fsgn5-6.fna&amp;oh=4848fdd1fa09dcdf4543a045dc5bbe62&amp;oe=5CC6999F"/>
+            <wp:cNvGraphicFramePr>
+              <a:graphicFrameLocks xmlns:a="http://schemas.openxmlformats.org/drawingml/2006/main" noChangeAspect="1"/>
+            </wp:cNvGraphicFramePr>
+            <a:graphic xmlns:a="http://schemas.openxmlformats.org/drawingml/2006/main">
+              <a:graphicData uri="http://schemas.openxmlformats.org/drawingml/2006/picture">
+                <pic:pic xmlns:pic="http://schemas.openxmlformats.org/drawingml/2006/picture">
+                  <pic:nvPicPr>
+                    <pic:cNvPr id="0" name="Picture 93" descr="https://scontent.fsgn5-6.fna.fbcdn.net/v/t1.15752-9/50227130_487869251736336_1118647880333131776_n.png?_nc_cat=106&amp;_nc_ht=scontent.fsgn5-6.fna&amp;oh=4848fdd1fa09dcdf4543a045dc5bbe62&amp;oe=5CC6999F"/>
+                    <pic:cNvPicPr>
+                      <a:picLocks noChangeAspect="1" noChangeArrowheads="1"/>
+                    </pic:cNvPicPr>
+                  </pic:nvPicPr>
+                  <pic:blipFill>
+                    <a:blip r:embed="rId63" cstate="print">
+                      <a:extLst>
+                        <a:ext uri="{28A0092B-C50C-407E-A947-70E740481C1C}">
+                          <a14:useLocalDpi xmlns:a14="http://schemas.microsoft.com/office/drawing/2010/main" val="0"/>
+                        </a:ext>
+                      </a:extLst>
+                    </a:blip>
+                    <a:srcRect/>
+                    <a:stretch>
+                      <a:fillRect/>
+                    </a:stretch>
+                  </pic:blipFill>
+                  <pic:spPr bwMode="auto">
+                    <a:xfrm>
+                      <a:off x="0" y="0"/>
+                      <a:ext cx="2215250" cy="3934397"/>
+                    </a:xfrm>
+                    <a:prstGeom prst="rect">
+                      <a:avLst/>
+                    </a:prstGeom>
+                    <a:noFill/>
+                    <a:ln>
+                      <a:solidFill>
+                        <a:srgbClr val="00B050"/>
+                      </a:solidFill>
+                    </a:ln>
+                  </pic:spPr>
+                </pic:pic>
+              </a:graphicData>
+            </a:graphic>
+          </wp:anchor>
+        </w:drawing>
+      </w:r>
+      <w:r>
+        <w:rPr>
+          <w:rFonts w:ascii="Times New Roman" w:hAnsi="Times New Roman" w:cs="Times New Roman"/>
+          <w:sz w:val="26"/>
+          <w:szCs w:val="26"/>
+        </w:rPr>
+        <w:t xml:space="preserve">Đối với người dùng smart phone trước khi họ tải ứng dụng/ trò chơi từ App Store của nhà cung cấp dịch vụ họ thường chú trọng tới các thông như số sao đánh giá cho ứng dụng đó, số lượt tải, kích cỡ ứng dụng  hoặc họ cũng có thể review bằng cách xem </w:t>
+      </w:r>
+      <w:r>
+        <w:rPr>
+          <w:rFonts w:ascii="Times New Roman" w:hAnsi="Times New Roman" w:cs="Times New Roman"/>
+          <w:sz w:val="26"/>
+          <w:szCs w:val="26"/>
+        </w:rPr>
+        <w:t>nhận xét từ người đã trải nghiệm</w:t>
+      </w:r>
+      <w:r>
+        <w:rPr>
+          <w:rFonts w:ascii="Times New Roman" w:hAnsi="Times New Roman" w:cs="Times New Roman"/>
+          <w:sz w:val="26"/>
+          <w:szCs w:val="26"/>
+        </w:rPr>
+        <w:t xml:space="preserve"> trước, xem video…</w:t>
+      </w:r>
+    </w:p>
+    <w:p>
+      <w:pPr>
+        <w:rPr>
+          <w:rFonts w:ascii="Times New Roman" w:hAnsi="Times New Roman" w:cs="Times New Roman"/>
+          <w:sz w:val="26"/>
+          <w:szCs w:val="26"/>
+        </w:rPr>
+      </w:pPr>
+      <w:r>
+        <w:rPr>
+          <w:rFonts w:ascii="Times New Roman" w:hAnsi="Times New Roman" w:cs="Times New Roman"/>
+          <w:sz w:val="26"/>
+          <w:szCs w:val="26"/>
+        </w:rPr>
+        <w:t xml:space="preserve">Tập </w:t>
+      </w:r>
+      <w:r>
+        <w:rPr>
+          <w:rFonts w:ascii="Times New Roman" w:hAnsi="Times New Roman" w:cs="Times New Roman"/>
+          <w:sz w:val="26"/>
+          <w:szCs w:val="26"/>
+        </w:rPr>
+        <w:t>dataset_for_</w:t>
+      </w:r>
+      <w:r>
+        <w:rPr>
+          <w:rFonts w:ascii="Times New Roman" w:hAnsi="Times New Roman" w:cs="Times New Roman"/>
+          <w:sz w:val="26"/>
+          <w:szCs w:val="26"/>
+        </w:rPr>
+        <w:t>for_multi_linear_regression</w:t>
+      </w:r>
+      <w:r>
+        <w:rPr>
+          <w:rFonts w:ascii="Times New Roman" w:hAnsi="Times New Roman" w:cs="Times New Roman"/>
+          <w:sz w:val="26"/>
+          <w:szCs w:val="26"/>
+        </w:rPr>
+        <w:t>.csv</w:t>
+      </w:r>
+      <w:r>
+        <w:rPr>
+          <w:rFonts w:ascii="Times New Roman" w:hAnsi="Times New Roman" w:cs="Times New Roman"/>
+          <w:sz w:val="26"/>
+          <w:szCs w:val="26"/>
+        </w:rPr>
+        <w:t xml:space="preserve"> chứa các atrribute </w:t>
+      </w:r>
+      <w:r>
+        <w:rPr>
+          <w:rFonts w:ascii="Times New Roman" w:hAnsi="Times New Roman" w:cs="Times New Roman"/>
+          <w:sz w:val="26"/>
+          <w:szCs w:val="26"/>
+        </w:rPr>
+        <w:t>như:</w:t>
+      </w:r>
+    </w:p>
+    <w:p>
+      <w:pPr>
+        <w:pStyle w:val="ListParagraph"/>
+        <w:numPr>
+          <w:ilvl w:val="0"/>
+          <w:numId w:val="1"/>
+        </w:numPr>
+        <w:ind w:left="450"/>
+        <w:rPr>
+          <w:rFonts w:ascii="Times New Roman" w:hAnsi="Times New Roman" w:cs="Times New Roman"/>
+          <w:sz w:val="26"/>
+          <w:szCs w:val="26"/>
+        </w:rPr>
+      </w:pPr>
+      <w:r>
+        <w:rPr>
+          <w:rFonts w:ascii="Times New Roman" w:hAnsi="Times New Roman" w:cs="Times New Roman"/>
+          <w:sz w:val="26"/>
+          <w:szCs w:val="26"/>
+        </w:rPr>
+        <w:t>Rating: điểm đánh giá trung bình của ứng dụng</w:t>
+      </w:r>
+    </w:p>
+    <w:p>
+      <w:pPr>
+        <w:pStyle w:val="ListParagraph"/>
+        <w:numPr>
+          <w:ilvl w:val="0"/>
+          <w:numId w:val="1"/>
+        </w:numPr>
+        <w:ind w:left="450"/>
+        <w:rPr>
+          <w:rFonts w:ascii="Times New Roman" w:hAnsi="Times New Roman" w:cs="Times New Roman"/>
+          <w:sz w:val="26"/>
+          <w:szCs w:val="26"/>
+        </w:rPr>
+      </w:pPr>
+      <w:r>
+        <w:rPr>
+          <w:rFonts w:ascii="Times New Roman" w:hAnsi="Times New Roman" w:cs="Times New Roman"/>
+          <w:sz w:val="26"/>
+          <w:szCs w:val="26"/>
+        </w:rPr>
+        <w:t>Reviews: tổng số lượt review</w:t>
+      </w:r>
+    </w:p>
+    <w:p>
+      <w:pPr>
+        <w:pStyle w:val="ListParagraph"/>
+        <w:numPr>
+          <w:ilvl w:val="0"/>
+          <w:numId w:val="1"/>
+        </w:numPr>
+        <w:ind w:left="450"/>
+        <w:rPr>
+          <w:rFonts w:ascii="Times New Roman" w:hAnsi="Times New Roman" w:cs="Times New Roman"/>
+          <w:sz w:val="26"/>
+          <w:szCs w:val="26"/>
+        </w:rPr>
+      </w:pPr>
+      <w:r>
+        <w:rPr>
+          <w:rFonts w:ascii="Times New Roman" w:hAnsi="Times New Roman" w:cs="Times New Roman"/>
+          <w:sz w:val="26"/>
+          <w:szCs w:val="26"/>
+        </w:rPr>
+        <w:t>Size: kích thước ứng dụng</w:t>
+      </w:r>
+    </w:p>
+    <w:p>
+      <w:pPr>
+        <w:rPr>
+          <w:rFonts w:ascii="Times New Roman" w:hAnsi="Times New Roman" w:cs="Times New Roman"/>
+          <w:sz w:val="26"/>
+          <w:szCs w:val="26"/>
+        </w:rPr>
+      </w:pPr>
+      <w:r>
+        <w:rPr>
+          <w:rFonts w:ascii="Times New Roman" w:hAnsi="Times New Roman" w:cs="Times New Roman"/>
+          <w:sz w:val="26"/>
+          <w:szCs w:val="26"/>
+        </w:rPr>
+        <w:t>Và 1 output để hồi quy đó là Install cho biết lượt tải của ứng dụng đó.</w:t>
+      </w:r>
+    </w:p>
+    <w:p>
+      <w:pPr>
+        <w:jc w:val="center"/>
+      </w:pPr>
+    </w:p>
+    <w:p>
+      <w:pPr>
+        <w:jc w:val="center"/>
+      </w:pPr>
+    </w:p>
+    <w:p>
+      <w:pPr>
+        <w:jc w:val="center"/>
+      </w:pPr>
+    </w:p>
+    <w:p>
+      <w:pPr>
+        <w:pStyle w:val="Heading2"/>
+        <w:rPr>
+          <w:rFonts w:ascii="Times New Roman" w:hAnsi="Times New Roman" w:cs="Times New Roman"/>
+        </w:rPr>
+      </w:pPr>
+      <w:r>
+        <w:rPr>
+          <w:rFonts w:ascii="Times New Roman" w:hAnsi="Times New Roman" w:cs="Times New Roman"/>
+        </w:rPr>
+        <w:t xml:space="preserve">Hiện thực </w:t>
+      </w:r>
+      <w:r>
+        <w:rPr>
+          <w:rFonts w:ascii="Times New Roman" w:hAnsi="Times New Roman" w:cs="Times New Roman"/>
+        </w:rPr>
+        <w:t>Multiple Linear Regression</w:t>
+      </w:r>
+    </w:p>
+    <w:p>
+      <w:pPr>
+        <w:pStyle w:val="Heading3"/>
+        <w:rPr>
+          <w:rFonts w:ascii="Times New Roman" w:hAnsi="Times New Roman" w:cs="Times New Roman"/>
+          <w:b/>
+          <w:i/>
+          <w:sz w:val="26"/>
+          <w:szCs w:val="26"/>
+        </w:rPr>
+      </w:pPr>
+      <w:r>
+        <w:rPr>
+          <w:rFonts w:ascii="Times New Roman" w:hAnsi="Times New Roman" w:cs="Times New Roman"/>
+          <w:b/>
+          <w:i/>
+          <w:sz w:val="26"/>
+          <w:szCs w:val="26"/>
+        </w:rPr>
+        <w:t>Lấy dữ liệu và tiền xử lý dữ liệu</w:t>
+      </w:r>
+    </w:p>
+    <w:p>
+      <w:pPr>
+        <w:rPr>
+          <w:rFonts w:ascii="Times New Roman" w:hAnsi="Times New Roman" w:cs="Times New Roman"/>
+          <w:sz w:val="26"/>
+          <w:szCs w:val="26"/>
+        </w:rPr>
+      </w:pPr>
+      <w:r>
+        <w:rPr>
+          <w:rFonts w:ascii="Times New Roman" w:hAnsi="Times New Roman" w:cs="Times New Roman"/>
+          <w:sz w:val="26"/>
+          <w:szCs w:val="26"/>
+        </w:rPr>
+        <w:drawing>
+          <wp:anchor distT="0" distB="0" distL="114300" distR="114300" simplePos="0" relativeHeight="251659264" behindDoc="0" locked="0" layoutInCell="1" allowOverlap="1" wp14:anchorId="7FF6218E" wp14:editId="207231C2">
+            <wp:simplePos x="0" y="0"/>
+            <wp:positionH relativeFrom="column">
+              <wp:posOffset>3437890</wp:posOffset>
+            </wp:positionH>
+            <wp:positionV relativeFrom="paragraph">
+              <wp:posOffset>5689</wp:posOffset>
+            </wp:positionV>
+            <wp:extent cx="2450465" cy="1346200"/>
+            <wp:effectExtent l="0" t="0" r="6985" b="6350"/>
+            <wp:wrapSquare wrapText="bothSides"/>
+            <wp:docPr id="6" name="Picture 6"/>
+            <wp:cNvGraphicFramePr>
+              <a:graphicFrameLocks xmlns:a="http://schemas.openxmlformats.org/drawingml/2006/main" noChangeAspect="1"/>
+            </wp:cNvGraphicFramePr>
+            <a:graphic xmlns:a="http://schemas.openxmlformats.org/drawingml/2006/main">
+              <a:graphicData uri="http://schemas.openxmlformats.org/drawingml/2006/picture">
+                <pic:pic xmlns:pic="http://schemas.openxmlformats.org/drawingml/2006/picture">
+                  <pic:nvPicPr>
+                    <pic:cNvPr id="0" name="Picture 96"/>
+                    <pic:cNvPicPr>
+                      <a:picLocks noChangeAspect="1" noChangeArrowheads="1"/>
+                    </pic:cNvPicPr>
+                  </pic:nvPicPr>
+                  <pic:blipFill>
+                    <a:blip r:embed="rId64">
+                      <a:extLst>
+                        <a:ext uri="{28A0092B-C50C-407E-A947-70E740481C1C}">
+                          <a14:useLocalDpi xmlns:a14="http://schemas.microsoft.com/office/drawing/2010/main" val="0"/>
+                        </a:ext>
+                      </a:extLst>
+                    </a:blip>
+                    <a:srcRect/>
+                    <a:stretch>
+                      <a:fillRect/>
+                    </a:stretch>
+                  </pic:blipFill>
+                  <pic:spPr bwMode="auto">
+                    <a:xfrm>
+                      <a:off x="0" y="0"/>
+                      <a:ext cx="2450465" cy="1346200"/>
+                    </a:xfrm>
+                    <a:prstGeom prst="rect">
+                      <a:avLst/>
+                    </a:prstGeom>
+                    <a:noFill/>
+                    <a:ln>
+                      <a:noFill/>
+                    </a:ln>
+                  </pic:spPr>
+                </pic:pic>
+              </a:graphicData>
+            </a:graphic>
+          </wp:anchor>
+        </w:drawing>
+      </w:r>
+      <w:r>
+        <w:rPr>
+          <w:rFonts w:ascii="Times New Roman" w:hAnsi="Times New Roman" w:cs="Times New Roman"/>
+          <w:sz w:val="26"/>
+          <w:szCs w:val="26"/>
+        </w:rPr>
+        <w:t>Nhìn vào một phần nhỏ data trong file chúng ta có thể thấy attribute Size là dạng chuỗi với kí tự ‘M’ hoặc ‘k’ ở cuối tương ứng kích thước ứng dụng Megabytes hoặc Kilobytes, bên cạnh đó Output Install không phải kiểu số mà là chuỗi với kí tự ‘+’ ví dụ ’50,000+’ cho thấy có hơn 50000 lượt tải. Chúng ta cần xử lý chúng trước khi hồ</w:t>
+      </w:r>
+      <w:r>
+        <w:rPr>
+          <w:rFonts w:ascii="Times New Roman" w:hAnsi="Times New Roman" w:cs="Times New Roman"/>
+          <w:sz w:val="26"/>
+          <w:szCs w:val="26"/>
+        </w:rPr>
+        <w:t>i</w:t>
+      </w:r>
+      <w:r>
+        <w:rPr>
+          <w:rFonts w:ascii="Times New Roman" w:hAnsi="Times New Roman" w:cs="Times New Roman"/>
+          <w:sz w:val="26"/>
+          <w:szCs w:val="26"/>
+        </w:rPr>
+        <w:t xml:space="preserve"> quy.</w:t>
+      </w:r>
+    </w:p>
+    <w:p>
+      <w:pPr>
+        <w:rPr>
+          <w:rFonts w:ascii="Times New Roman" w:hAnsi="Times New Roman" w:cs="Times New Roman"/>
+          <w:sz w:val="26"/>
+          <w:szCs w:val="26"/>
+        </w:rPr>
+      </w:pPr>
+      <w:r>
+        <w:rPr>
+          <w:rFonts w:ascii="Times New Roman" w:hAnsi="Times New Roman" w:cs="Times New Roman"/>
+          <w:sz w:val="26"/>
+          <w:szCs w:val="26"/>
+        </w:rPr>
+        <w:t>Đọc dữ liệu từ file</w:t>
+      </w:r>
+    </w:p>
+    <w:bookmarkStart w:id="27" w:name="_GoBack"/>
+    <w:bookmarkStart w:id="28" w:name="_MON_1608277646"/>
+    <w:bookmarkEnd w:id="28"/>
+    <w:p>
+      <w:pPr>
+        <w:pBdr>
+          <w:top w:val="single" w:sz="4" w:space="1" w:color="5B9BD5" w:themeColor="accent1"/>
+          <w:left w:val="single" w:sz="4" w:space="4" w:color="5B9BD5" w:themeColor="accent1"/>
+          <w:bottom w:val="single" w:sz="4" w:space="1" w:color="5B9BD5" w:themeColor="accent1"/>
+          <w:right w:val="single" w:sz="4" w:space="4" w:color="5B9BD5" w:themeColor="accent1"/>
+        </w:pBdr>
+        <w:rPr>
+          <w:rFonts w:ascii="Times New Roman" w:hAnsi="Times New Roman" w:cs="Times New Roman"/>
+          <w:sz w:val="26"/>
+          <w:szCs w:val="26"/>
+        </w:rPr>
+      </w:pPr>
+      <w:r>
+        <w:rPr>
+          <w:rFonts w:ascii="Times New Roman" w:hAnsi="Times New Roman" w:cs="Times New Roman"/>
+          <w:sz w:val="26"/>
+          <w:szCs w:val="26"/>
+        </w:rPr>
+        <w:object w:dxaOrig="9360" w:dyaOrig="816">
+          <v:shape id="_x0000_i1123" type="#_x0000_t75" style="width:468.3pt;height:40.9pt" o:ole="">
+            <v:imagedata r:id="rId65" o:title=""/>
+          </v:shape>
+          <o:OLEObject Type="Embed" ProgID="Word.OpenDocumentText.12" ShapeID="_x0000_i1123" DrawAspect="Content" ObjectID="_1608283414" r:id="rId66"/>
+        </w:object>
+      </w:r>
+      <w:bookmarkEnd w:id="27"/>
+    </w:p>
+    <w:p>
+      <w:pPr>
+        <w:rPr>
+          <w:rFonts w:ascii="Times New Roman" w:hAnsi="Times New Roman" w:cs="Times New Roman"/>
+          <w:sz w:val="26"/>
+          <w:szCs w:val="26"/>
+        </w:rPr>
+      </w:pPr>
+      <w:r>
+        <w:rPr>
+          <w:rFonts w:ascii="Times New Roman" w:hAnsi="Times New Roman" w:cs="Times New Roman"/>
+          <w:sz w:val="26"/>
+          <w:szCs w:val="26"/>
+        </w:rPr>
+        <w:t>Định nghĩa phương thức chuyển đổi chuỗi có ‘M’ và ‘K’ thành kiểu số với giá trị là kích thước tệp ở đơn vị Kilobytes</w:t>
+      </w:r>
+    </w:p>
+    <w:bookmarkStart w:id="29" w:name="_MON_1608277841"/>
+    <w:bookmarkEnd w:id="29"/>
+    <w:p>
+      <w:pPr>
+        <w:pBdr>
+          <w:top w:val="single" w:sz="4" w:space="1" w:color="5B9BD5" w:themeColor="accent1"/>
+          <w:left w:val="single" w:sz="4" w:space="4" w:color="5B9BD5" w:themeColor="accent1"/>
+          <w:bottom w:val="single" w:sz="4" w:space="1" w:color="5B9BD5" w:themeColor="accent1"/>
+          <w:right w:val="single" w:sz="4" w:space="4" w:color="5B9BD5" w:themeColor="accent1"/>
+        </w:pBdr>
+      </w:pPr>
+      <w:r>
+        <w:object w:dxaOrig="9360" w:dyaOrig="1223">
+          <v:shape id="_x0000_i1126" type="#_x0000_t75" style="width:468.3pt;height:61.05pt" o:ole="">
+            <v:imagedata r:id="rId67" o:title=""/>
+          </v:shape>
+          <o:OLEObject Type="Embed" ProgID="Word.OpenDocumentText.12" ShapeID="_x0000_i1126" DrawAspect="Content" ObjectID="_1608283415" r:id="rId68"/>
+        </w:object>
+      </w:r>
+      <w:r>
+        <w:t xml:space="preserve"> </w:t>
+      </w:r>
+    </w:p>
+    <w:p>
+      <w:pPr>
+        <w:rPr>
+          <w:rFonts w:ascii="Times New Roman" w:hAnsi="Times New Roman" w:cs="Times New Roman"/>
+          <w:sz w:val="26"/>
+          <w:szCs w:val="26"/>
+        </w:rPr>
+      </w:pPr>
+      <w:r>
+        <w:rPr>
+          <w:rFonts w:ascii="Times New Roman" w:hAnsi="Times New Roman" w:cs="Times New Roman"/>
+          <w:sz w:val="26"/>
+          <w:szCs w:val="26"/>
+        </w:rPr>
+        <w:t>Định nghĩa phương thức khác để xử lý Output Install</w:t>
+      </w:r>
+    </w:p>
+    <w:bookmarkStart w:id="30" w:name="_MON_1608277896"/>
+    <w:bookmarkEnd w:id="30"/>
+    <w:p>
+      <w:pPr>
+        <w:pBdr>
+          <w:top w:val="single" w:sz="4" w:space="1" w:color="5B9BD5" w:themeColor="accent1"/>
+          <w:left w:val="single" w:sz="4" w:space="4" w:color="5B9BD5" w:themeColor="accent1"/>
+          <w:bottom w:val="single" w:sz="4" w:space="1" w:color="5B9BD5" w:themeColor="accent1"/>
+          <w:right w:val="single" w:sz="4" w:space="4" w:color="5B9BD5" w:themeColor="accent1"/>
+        </w:pBdr>
+      </w:pPr>
+      <w:r>
+        <w:object w:dxaOrig="9360" w:dyaOrig="816">
+          <v:shape id="_x0000_i1129" type="#_x0000_t75" style="width:468.3pt;height:40.9pt" o:ole="">
+            <v:imagedata r:id="rId69" o:title=""/>
+          </v:shape>
+          <o:OLEObject Type="Embed" ProgID="Word.OpenDocumentText.12" ShapeID="_x0000_i1129" DrawAspect="Content" ObjectID="_1608283416" r:id="rId70"/>
+        </w:object>
+      </w:r>
+    </w:p>
+    <w:p>
+      <w:pPr>
+        <w:rPr>
+          <w:rFonts w:ascii="Times New Roman" w:hAnsi="Times New Roman" w:cs="Times New Roman"/>
+          <w:sz w:val="26"/>
+          <w:szCs w:val="26"/>
+        </w:rPr>
+      </w:pPr>
+      <w:r>
+        <w:rPr>
+          <w:rFonts w:ascii="Times New Roman" w:hAnsi="Times New Roman" w:cs="Times New Roman"/>
+          <w:sz w:val="26"/>
+          <w:szCs w:val="26"/>
+        </w:rPr>
+        <w:t>Kế tiếp chúng ta sử dụng 2 phương thức trên xử lý dữ liệu</w:t>
+      </w:r>
+    </w:p>
+    <w:bookmarkStart w:id="31" w:name="_MON_1608278113"/>
+    <w:bookmarkEnd w:id="31"/>
+    <w:p>
+      <w:pPr>
+        <w:pBdr>
+          <w:top w:val="single" w:sz="4" w:space="1" w:color="5B9BD5" w:themeColor="accent1"/>
+          <w:left w:val="single" w:sz="4" w:space="4" w:color="5B9BD5" w:themeColor="accent1"/>
+          <w:bottom w:val="single" w:sz="4" w:space="1" w:color="5B9BD5" w:themeColor="accent1"/>
+          <w:right w:val="single" w:sz="4" w:space="4" w:color="5B9BD5" w:themeColor="accent1"/>
+        </w:pBdr>
+      </w:pPr>
+      <w:r>
+        <w:object w:dxaOrig="9360" w:dyaOrig="1428">
+          <v:shape id="_x0000_i1132" type="#_x0000_t75" style="width:468.3pt;height:71.4pt" o:ole="">
+            <v:imagedata r:id="rId71" o:title=""/>
+          </v:shape>
+          <o:OLEObject Type="Embed" ProgID="Word.OpenDocumentText.12" ShapeID="_x0000_i1132" DrawAspect="Content" ObjectID="_1608283417" r:id="rId72"/>
+        </w:object>
+      </w:r>
+    </w:p>
+    <w:p>
+      <w:pPr>
+        <w:pStyle w:val="Heading3"/>
+        <w:rPr>
+          <w:rFonts w:ascii="Times New Roman" w:hAnsi="Times New Roman" w:cs="Times New Roman"/>
+          <w:b/>
+          <w:i/>
+          <w:sz w:val="26"/>
+          <w:szCs w:val="26"/>
+        </w:rPr>
+      </w:pPr>
+      <w:r>
+        <w:rPr>
+          <w:rFonts w:ascii="Times New Roman" w:hAnsi="Times New Roman" w:cs="Times New Roman"/>
+          <w:b/>
+          <w:i/>
+          <w:sz w:val="26"/>
+          <w:szCs w:val="26"/>
+        </w:rPr>
+        <w:t xml:space="preserve">Áp dụng </w:t>
+      </w:r>
+      <w:r>
+        <w:rPr>
+          <w:rFonts w:ascii="Times New Roman" w:hAnsi="Times New Roman" w:cs="Times New Roman"/>
+          <w:b/>
+          <w:i/>
+          <w:sz w:val="26"/>
+          <w:szCs w:val="26"/>
+        </w:rPr>
+        <w:t>Multiple Linear Regression</w:t>
+      </w:r>
+      <w:r>
+        <w:rPr>
+          <w:rFonts w:ascii="Times New Roman" w:hAnsi="Times New Roman" w:cs="Times New Roman"/>
+          <w:b/>
+          <w:i/>
+          <w:sz w:val="26"/>
+          <w:szCs w:val="26"/>
+        </w:rPr>
+        <w:t xml:space="preserve"> và đánh giá</w:t>
+      </w:r>
+    </w:p>
+    <w:p>
+      <w:pPr>
+        <w:rPr>
+          <w:rFonts w:ascii="Times New Roman" w:hAnsi="Times New Roman" w:cs="Times New Roman"/>
+          <w:sz w:val="26"/>
+          <w:szCs w:val="26"/>
+        </w:rPr>
+      </w:pPr>
+      <w:r>
+        <w:rPr>
+          <w:rFonts w:ascii="Times New Roman" w:hAnsi="Times New Roman" w:cs="Times New Roman"/>
+          <w:sz w:val="26"/>
+          <w:szCs w:val="26"/>
+        </w:rPr>
+        <w:t>Chia 20% dataset cho việc testing</w:t>
+      </w:r>
+    </w:p>
+    <w:bookmarkStart w:id="32" w:name="_MON_1608278492"/>
+    <w:bookmarkEnd w:id="32"/>
+    <w:p>
+      <w:pPr>
+        <w:pBdr>
+          <w:top w:val="single" w:sz="4" w:space="1" w:color="5B9BD5" w:themeColor="accent1"/>
+          <w:left w:val="single" w:sz="4" w:space="4" w:color="5B9BD5" w:themeColor="accent1"/>
+          <w:bottom w:val="single" w:sz="4" w:space="1" w:color="5B9BD5" w:themeColor="accent1"/>
+          <w:right w:val="single" w:sz="4" w:space="4" w:color="5B9BD5" w:themeColor="accent1"/>
+        </w:pBdr>
+      </w:pPr>
+      <w:r>
+        <w:object w:dxaOrig="9360" w:dyaOrig="1428">
+          <v:shape id="_x0000_i1136" type="#_x0000_t75" style="width:468.3pt;height:71.4pt" o:ole="">
+            <v:imagedata r:id="rId73" o:title=""/>
+          </v:shape>
+          <o:OLEObject Type="Embed" ProgID="Word.OpenDocumentText.12" ShapeID="_x0000_i1136" DrawAspect="Content" ObjectID="_1608283418" r:id="rId74"/>
+        </w:object>
+      </w:r>
+    </w:p>
+    <w:p>
+      <w:pPr>
+        <w:rPr>
+          <w:rFonts w:ascii="Times New Roman" w:hAnsi="Times New Roman" w:cs="Times New Roman"/>
+          <w:sz w:val="26"/>
+          <w:szCs w:val="26"/>
+        </w:rPr>
+      </w:pPr>
+      <w:r>
+        <w:rPr>
+          <w:rFonts w:ascii="Times New Roman" w:hAnsi="Times New Roman" w:cs="Times New Roman"/>
+          <w:sz w:val="26"/>
+          <w:szCs w:val="26"/>
+        </w:rPr>
+        <w:t>In các trọng số của phương trình và đánh giá về model</w:t>
+      </w:r>
+    </w:p>
+    <w:bookmarkStart w:id="33" w:name="_MON_1608279489"/>
+    <w:bookmarkEnd w:id="33"/>
+    <w:p>
+      <w:pPr>
+        <w:pBdr>
+          <w:top w:val="single" w:sz="4" w:space="1" w:color="FFC000" w:themeColor="accent4"/>
+          <w:left w:val="single" w:sz="4" w:space="4" w:color="FFC000" w:themeColor="accent4"/>
+          <w:bottom w:val="single" w:sz="4" w:space="1" w:color="FFC000" w:themeColor="accent4"/>
+          <w:right w:val="single" w:sz="4" w:space="4" w:color="FFC000" w:themeColor="accent4"/>
+        </w:pBdr>
+      </w:pPr>
+      <w:r>
+        <w:object w:dxaOrig="9360" w:dyaOrig="3695">
+          <v:shape id="_x0000_i1144" type="#_x0000_t75" style="width:468.3pt;height:184.9pt" o:ole="">
+            <v:imagedata r:id="rId75" o:title=""/>
+          </v:shape>
+          <o:OLEObject Type="Embed" ProgID="Word.OpenDocumentText.12" ShapeID="_x0000_i1144" DrawAspect="Content" ObjectID="_1608283419" r:id="rId76"/>
+        </w:object>
+      </w:r>
+    </w:p>
+    <w:p>
+      <w:pPr>
+        <w:pStyle w:val="Heading3"/>
+        <w:rPr>
+          <w:rFonts w:ascii="Times New Roman" w:hAnsi="Times New Roman" w:cs="Times New Roman"/>
+          <w:b/>
+          <w:i/>
+          <w:sz w:val="26"/>
+          <w:szCs w:val="26"/>
+        </w:rPr>
+      </w:pPr>
+      <w:r>
+        <w:rPr>
+          <w:rFonts w:ascii="Times New Roman" w:hAnsi="Times New Roman" w:cs="Times New Roman"/>
+          <w:b/>
+          <w:i/>
+          <w:sz w:val="26"/>
+          <w:szCs w:val="26"/>
+        </w:rPr>
+        <w:t>Áp dụ</w:t>
+      </w:r>
+      <w:r>
+        <w:rPr>
+          <w:rFonts w:ascii="Times New Roman" w:hAnsi="Times New Roman" w:cs="Times New Roman"/>
+          <w:b/>
+          <w:i/>
+          <w:sz w:val="26"/>
+          <w:szCs w:val="26"/>
+        </w:rPr>
+        <w:t>ng PCA</w:t>
+      </w:r>
+      <w:r>
+        <w:rPr>
+          <w:rFonts w:ascii="Times New Roman" w:hAnsi="Times New Roman" w:cs="Times New Roman"/>
+          <w:b/>
+          <w:i/>
+          <w:sz w:val="26"/>
+          <w:szCs w:val="26"/>
+        </w:rPr>
+        <w:t xml:space="preserve"> và đánh giá</w:t>
+      </w:r>
+    </w:p>
+    <w:p>
+      <w:pPr>
+        <w:rPr>
+          <w:rFonts w:ascii="Times New Roman" w:hAnsi="Times New Roman" w:cs="Times New Roman"/>
+          <w:sz w:val="26"/>
+          <w:szCs w:val="26"/>
+        </w:rPr>
+      </w:pPr>
+      <w:r>
+        <w:rPr>
+          <w:rFonts w:ascii="Times New Roman" w:hAnsi="Times New Roman" w:cs="Times New Roman"/>
+          <w:sz w:val="26"/>
+          <w:szCs w:val="26"/>
+        </w:rPr>
+        <w:t>Mục đích áp dụng PCA để giảm chiều dữ liệu để có thể vẽ</w:t>
+      </w:r>
+      <w:r>
+        <w:rPr>
+          <w:rFonts w:ascii="Times New Roman" w:hAnsi="Times New Roman" w:cs="Times New Roman"/>
+          <w:sz w:val="26"/>
+          <w:szCs w:val="26"/>
+        </w:rPr>
+        <w:t xml:space="preserve"> giống như việc biến Multiple Linear Regression thành Simple Linear Regression</w:t>
+      </w:r>
+      <w:r>
+        <w:rPr>
+          <w:rFonts w:ascii="Times New Roman" w:hAnsi="Times New Roman" w:cs="Times New Roman"/>
+          <w:sz w:val="26"/>
+          <w:szCs w:val="26"/>
+        </w:rPr>
+        <w:t xml:space="preserve">. Vậy sao không dùng LDA? Đơn giản là bài toán chúng ta không phải phân lớp, không cần mối quan hệ giữa các lớp mà chỉ cần dataset mới có nhiều thông tin từ dataset cũ  </w:t>
+      </w:r>
+    </w:p>
+    <w:bookmarkStart w:id="34" w:name="_MON_1608280728"/>
+    <w:bookmarkEnd w:id="34"/>
+    <w:p>
+      <w:pPr>
+        <w:pBdr>
+          <w:top w:val="single" w:sz="4" w:space="1" w:color="5B9BD5" w:themeColor="accent1"/>
+          <w:left w:val="single" w:sz="4" w:space="4" w:color="5B9BD5" w:themeColor="accent1"/>
+          <w:bottom w:val="single" w:sz="4" w:space="1" w:color="5B9BD5" w:themeColor="accent1"/>
+          <w:right w:val="single" w:sz="4" w:space="4" w:color="5B9BD5" w:themeColor="accent1"/>
+        </w:pBdr>
+      </w:pPr>
+      <w:r>
+        <w:object w:dxaOrig="9360" w:dyaOrig="2243">
+          <v:shape id="_x0000_i1147" type="#_x0000_t75" style="width:468.3pt;height:112.3pt" o:ole="">
+            <v:imagedata r:id="rId77" o:title=""/>
+          </v:shape>
+          <o:OLEObject Type="Embed" ProgID="Word.OpenDocumentText.12" ShapeID="_x0000_i1147" DrawAspect="Content" ObjectID="_1608283420" r:id="rId78"/>
+        </w:object>
+      </w:r>
+    </w:p>
+    <w:p>
+      <w:pPr>
+        <w:rPr>
+          <w:rFonts w:ascii="Times New Roman" w:hAnsi="Times New Roman" w:cs="Times New Roman"/>
+          <w:sz w:val="26"/>
+          <w:szCs w:val="26"/>
+        </w:rPr>
+      </w:pPr>
+      <w:r>
+        <w:rPr>
+          <w:rFonts w:ascii="Times New Roman" w:hAnsi="Times New Roman" w:cs="Times New Roman"/>
+          <w:sz w:val="26"/>
+          <w:szCs w:val="26"/>
+        </w:rPr>
+        <w:t>In tỉ lệ thông tin mà PCA duy nhất kia mang và các thông số đánh giá sau khi sử dụng PCA</w:t>
+      </w:r>
+    </w:p>
+    <w:bookmarkStart w:id="35" w:name="_MON_1608280991"/>
+    <w:bookmarkEnd w:id="35"/>
+    <w:p>
+      <w:pPr>
+        <w:pBdr>
+          <w:top w:val="single" w:sz="4" w:space="1" w:color="5B9BD5" w:themeColor="accent1"/>
+          <w:left w:val="single" w:sz="4" w:space="4" w:color="5B9BD5" w:themeColor="accent1"/>
+          <w:bottom w:val="single" w:sz="4" w:space="1" w:color="5B9BD5" w:themeColor="accent1"/>
+          <w:right w:val="single" w:sz="4" w:space="4" w:color="5B9BD5" w:themeColor="accent1"/>
+        </w:pBdr>
+      </w:pPr>
+      <w:r>
+        <w:object w:dxaOrig="9360" w:dyaOrig="2854">
+          <v:shape id="_x0000_i1150" type="#_x0000_t75" style="width:468.3pt;height:142.85pt" o:ole="">
+            <v:imagedata r:id="rId79" o:title=""/>
+          </v:shape>
+          <o:OLEObject Type="Embed" ProgID="Word.OpenDocumentText.12" ShapeID="_x0000_i1150" DrawAspect="Content" ObjectID="_1608283421" r:id="rId80"/>
+        </w:object>
+      </w:r>
+    </w:p>
+    <w:bookmarkStart w:id="36" w:name="_MON_1608281031"/>
+    <w:bookmarkEnd w:id="36"/>
+    <w:p>
+      <w:pPr>
+        <w:pBdr>
+          <w:top w:val="single" w:sz="4" w:space="1" w:color="FFC000" w:themeColor="accent4"/>
+          <w:left w:val="single" w:sz="4" w:space="4" w:color="FFC000" w:themeColor="accent4"/>
+          <w:bottom w:val="single" w:sz="4" w:space="1" w:color="FFC000" w:themeColor="accent4"/>
+          <w:right w:val="single" w:sz="4" w:space="4" w:color="FFC000" w:themeColor="accent4"/>
+        </w:pBdr>
+      </w:pPr>
+      <w:r>
+        <w:object w:dxaOrig="9360" w:dyaOrig="3979">
+          <v:shape id="_x0000_i1156" type="#_x0000_t75" style="width:468.3pt;height:198.7pt" o:ole="">
+            <v:imagedata r:id="rId81" o:title=""/>
+          </v:shape>
+          <o:OLEObject Type="Embed" ProgID="Word.OpenDocumentText.12" ShapeID="_x0000_i1156" DrawAspect="Content" ObjectID="_1608283422" r:id="rId82"/>
+        </w:object>
+      </w:r>
+    </w:p>
+    <w:p>
+      <w:pPr>
+        <w:rPr>
+          <w:rFonts w:ascii="Times New Roman" w:hAnsi="Times New Roman" w:cs="Times New Roman"/>
+          <w:sz w:val="26"/>
+          <w:szCs w:val="26"/>
+        </w:rPr>
+      </w:pPr>
+      <w:r>
+        <w:rPr>
+          <w:rFonts w:ascii="Times New Roman" w:hAnsi="Times New Roman" w:cs="Times New Roman"/>
+          <w:sz w:val="26"/>
+          <w:szCs w:val="26"/>
+        </w:rPr>
+        <w:t xml:space="preserve">Có thể thấy PCA duy nhất kia mang gần như toàn bộ thông tin cũ nên việc chỉ số </w:t>
+      </w:r>
+      <w:r>
+        <w:rPr>
+          <w:rFonts w:ascii="Courier New" w:eastAsia="Times New Roman" w:hAnsi="Courier New" w:cs="Courier New"/>
+          <w:color w:val="000000"/>
+          <w:sz w:val="18"/>
+          <w:szCs w:val="18"/>
+        </w:rPr>
+        <w:t>r2_score</w:t>
+      </w:r>
+      <w:r>
+        <w:rPr>
+          <w:rFonts w:ascii="Times New Roman" w:hAnsi="Times New Roman" w:cs="Times New Roman"/>
+          <w:sz w:val="26"/>
+          <w:szCs w:val="26"/>
+        </w:rPr>
+        <w:t xml:space="preserve"> </w:t>
+      </w:r>
+      <w:r>
+        <w:rPr>
+          <w:rFonts w:ascii="Times New Roman" w:hAnsi="Times New Roman" w:cs="Times New Roman"/>
+          <w:sz w:val="26"/>
+          <w:szCs w:val="26"/>
+        </w:rPr>
+        <w:t>không thay đổi là điều đương nhiên</w:t>
+      </w:r>
+      <w:r>
+        <w:rPr>
+          <w:rFonts w:ascii="Times New Roman" w:hAnsi="Times New Roman" w:cs="Times New Roman"/>
+          <w:sz w:val="26"/>
+          <w:szCs w:val="26"/>
+        </w:rPr>
+        <w:t>.</w:t>
+      </w:r>
+    </w:p>
+    <w:p>
+      <w:pPr>
+        <w:pStyle w:val="Heading2"/>
+        <w:rPr>
+          <w:rFonts w:ascii="Times New Roman" w:hAnsi="Times New Roman" w:cs="Times New Roman"/>
+        </w:rPr>
+      </w:pPr>
+      <w:r>
+        <w:rPr>
+          <w:rFonts w:ascii="Times New Roman" w:hAnsi="Times New Roman" w:cs="Times New Roman"/>
+        </w:rPr>
+        <w:t>Nhận xét</w:t>
+      </w:r>
+    </w:p>
+    <w:p>
+      <w:pPr>
+        <w:rPr>
+          <w:rFonts w:ascii="Times New Roman" w:hAnsi="Times New Roman" w:cs="Times New Roman"/>
+          <w:sz w:val="26"/>
+          <w:szCs w:val="26"/>
+        </w:rPr>
+      </w:pPr>
+      <w:r>
+        <w:rPr>
+          <w:rFonts w:ascii="Times New Roman" w:hAnsi="Times New Roman" w:cs="Times New Roman"/>
+          <w:sz w:val="26"/>
+          <w:szCs w:val="26"/>
+        </w:rPr>
+        <w:t>Vẽ thử data và model</w:t>
+      </w:r>
+    </w:p>
+    <w:bookmarkStart w:id="37" w:name="_MON_1608281567"/>
+    <w:bookmarkEnd w:id="37"/>
+    <w:p>
+      <w:pPr>
+        <w:pBdr>
+          <w:top w:val="single" w:sz="4" w:space="1" w:color="5B9BD5" w:themeColor="accent1"/>
+          <w:left w:val="single" w:sz="4" w:space="4" w:color="5B9BD5" w:themeColor="accent1"/>
+          <w:bottom w:val="single" w:sz="4" w:space="1" w:color="5B9BD5" w:themeColor="accent1"/>
+          <w:right w:val="single" w:sz="4" w:space="4" w:color="5B9BD5" w:themeColor="accent1"/>
+        </w:pBdr>
+      </w:pPr>
+      <w:r>
+        <w:object w:dxaOrig="9360" w:dyaOrig="2243">
+          <v:shape id="_x0000_i1159" type="#_x0000_t75" style="width:468.3pt;height:112.3pt" o:ole="">
+            <v:imagedata r:id="rId83" o:title=""/>
+          </v:shape>
+          <o:OLEObject Type="Embed" ProgID="Word.OpenDocumentText.12" ShapeID="_x0000_i1159" DrawAspect="Content" ObjectID="_1608283423" r:id="rId84"/>
+        </w:object>
+      </w:r>
+    </w:p>
+    <w:p>
+      <w:pPr>
+        <w:rPr>
+          <w:rFonts w:ascii="Times New Roman" w:hAnsi="Times New Roman" w:cs="Times New Roman"/>
+          <w:sz w:val="26"/>
+          <w:szCs w:val="26"/>
+        </w:rPr>
+      </w:pPr>
+      <w:r>
+        <w:rPr>
+          <w:rFonts w:ascii="Times New Roman" w:hAnsi="Times New Roman" w:cs="Times New Roman"/>
+          <w:noProof/>
+          <w:sz w:val="26"/>
+          <w:szCs w:val="26"/>
+        </w:rPr>
+        <w:lastRenderedPageBreak/>
+        <w:drawing>
+          <wp:inline distT="0" distB="0" distL="0" distR="0">
+            <wp:extent cx="5486400" cy="3657600"/>
+            <wp:effectExtent l="0" t="0" r="0" b="0"/>
+            <wp:docPr id="9" name="Picture 9" descr="C:\Users\anhtu\Desktop\Figure_2.png"/>
+            <wp:cNvGraphicFramePr>
+              <a:graphicFrameLocks xmlns:a="http://schemas.openxmlformats.org/drawingml/2006/main" noChangeAspect="1"/>
+            </wp:cNvGraphicFramePr>
+            <a:graphic xmlns:a="http://schemas.openxmlformats.org/drawingml/2006/main">
+              <a:graphicData uri="http://schemas.openxmlformats.org/drawingml/2006/picture">
+                <pic:pic xmlns:pic="http://schemas.openxmlformats.org/drawingml/2006/picture">
+                  <pic:nvPicPr>
+                    <pic:cNvPr id="0" name="Picture 138" descr="C:\Users\anhtu\Desktop\Figure_2.png"/>
+                    <pic:cNvPicPr>
+                      <a:picLocks noChangeAspect="1" noChangeArrowheads="1"/>
+                    </pic:cNvPicPr>
+                  </pic:nvPicPr>
+                  <pic:blipFill>
+                    <a:blip r:embed="rId85">
+                      <a:extLst>
+                        <a:ext uri="{28A0092B-C50C-407E-A947-70E740481C1C}">
+                          <a14:useLocalDpi xmlns:a14="http://schemas.microsoft.com/office/drawing/2010/main" val="0"/>
+                        </a:ext>
+                      </a:extLst>
+                    </a:blip>
+                    <a:srcRect/>
+                    <a:stretch>
+                      <a:fillRect/>
+                    </a:stretch>
+                  </pic:blipFill>
+                  <pic:spPr bwMode="auto">
+                    <a:xfrm>
+                      <a:off x="0" y="0"/>
+                      <a:ext cx="5486400" cy="3657600"/>
+                    </a:xfrm>
+                    <a:prstGeom prst="rect">
+                      <a:avLst/>
+                    </a:prstGeom>
+                    <a:noFill/>
+                    <a:ln>
+                      <a:noFill/>
+                    </a:ln>
+                  </pic:spPr>
+                </pic:pic>
+              </a:graphicData>
+            </a:graphic>
+          </wp:inline>
+        </w:drawing>
+      </w:r>
+    </w:p>
+    <w:p>
+      <w:pPr>
+        <w:rPr>
+          <w:rFonts w:ascii="Times New Roman" w:hAnsi="Times New Roman" w:cs="Times New Roman"/>
+          <w:sz w:val="26"/>
+          <w:szCs w:val="26"/>
+        </w:rPr>
+      </w:pPr>
+      <w:r>
+        <w:rPr>
+          <w:rFonts w:ascii="Times New Roman" w:hAnsi="Times New Roman" w:cs="Times New Roman"/>
+          <w:sz w:val="26"/>
+          <w:szCs w:val="26"/>
+        </w:rPr>
+        <w:t xml:space="preserve">Các acutal datapoint không được rải rác là do chúng có cùng output vì khi tiền xử lý dữ liệu ở trên cho ra ouput không thật sự thực tế ví dụ ‘5000+’ là hơn 5000 lượt cài đặt chúng ta xử lý ra 5000 trong khi thực tế hơn 5000 là một con số nào đó 5691 chẳng hạn. </w:t>
       </w:r>
     </w:p>
     <w:p>
@@ -3087,6 +4354,127 @@
     </w:sectPr>
   </w:body>
 </w:document>
+</file>
+
+<file path=word/numbering.xml><?xml version="1.0" encoding="utf-8"?>
+<w:numbering xmlns:wpc="http://schemas.microsoft.com/office/word/2010/wordprocessingCanvas" xmlns:cx="http://schemas.microsoft.com/office/drawing/2014/chartex" xmlns:cx1="http://schemas.microsoft.com/office/drawing/2015/9/8/chartex" xmlns:mc="http://schemas.openxmlformats.org/markup-compatibility/2006" xmlns:o="urn:schemas-microsoft-com:office:office" xmlns:r="http://schemas.openxmlformats.org/officeDocument/2006/relationships" xmlns:m="http://schemas.openxmlformats.org/officeDocument/2006/math" xmlns:v="urn:schemas-microsoft-com:vml" xmlns:wp14="http://schemas.microsoft.com/office/word/2010/wordprocessingDrawing" xmlns:wp="http://schemas.openxmlformats.org/drawingml/2006/wordprocessingDrawing" xmlns:w10="urn:schemas-microsoft-com:office:word" xmlns:w="http://schemas.openxmlformats.org/wordprocessingml/2006/main" xmlns:w14="http://schemas.microsoft.com/office/word/2010/wordml" xmlns:w15="http://schemas.microsoft.com/office/word/2012/wordml" xmlns:w16se="http://schemas.microsoft.com/office/word/2015/wordml/symex" xmlns:wpg="http://schemas.microsoft.com/office/word/2010/wordprocessingGroup" xmlns:wpi="http://schemas.microsoft.com/office/word/2010/wordprocessingInk" xmlns:wne="http://schemas.microsoft.com/office/word/2006/wordml" xmlns:wps="http://schemas.microsoft.com/office/word/2010/wordprocessingShape" mc:Ignorable="w14 w15 w16se wp14">
+  <w:abstractNum w:abstractNumId="0" w15:restartNumberingAfterBreak="0">
+    <w:nsid w:val="23B05A89"/>
+    <w:multiLevelType w:val="hybridMultilevel"/>
+    <w:tmpl w:val="ED6027D0"/>
+    <w:lvl w:ilvl="0" w:tplc="908CD376">
+      <w:start w:val="2"/>
+      <w:numFmt w:val="bullet"/>
+      <w:lvlText w:val="-"/>
+      <w:lvlJc w:val="left"/>
+      <w:pPr>
+        <w:ind w:left="720" w:hanging="360"/>
+      </w:pPr>
+      <w:rPr>
+        <w:rFonts w:ascii="Times New Roman" w:eastAsiaTheme="minorHAnsi" w:hAnsi="Times New Roman" w:cs="Times New Roman" w:hint="default"/>
+      </w:rPr>
+    </w:lvl>
+    <w:lvl w:ilvl="1" w:tplc="04090003" w:tentative="1">
+      <w:start w:val="1"/>
+      <w:numFmt w:val="bullet"/>
+      <w:lvlText w:val="o"/>
+      <w:lvlJc w:val="left"/>
+      <w:pPr>
+        <w:ind w:left="1440" w:hanging="360"/>
+      </w:pPr>
+      <w:rPr>
+        <w:rFonts w:ascii="Courier New" w:hAnsi="Courier New" w:cs="Courier New" w:hint="default"/>
+      </w:rPr>
+    </w:lvl>
+    <w:lvl w:ilvl="2" w:tplc="04090005" w:tentative="1">
+      <w:start w:val="1"/>
+      <w:numFmt w:val="bullet"/>
+      <w:lvlText w:val=""/>
+      <w:lvlJc w:val="left"/>
+      <w:pPr>
+        <w:ind w:left="2160" w:hanging="360"/>
+      </w:pPr>
+      <w:rPr>
+        <w:rFonts w:ascii="Wingdings" w:hAnsi="Wingdings" w:hint="default"/>
+      </w:rPr>
+    </w:lvl>
+    <w:lvl w:ilvl="3" w:tplc="04090001" w:tentative="1">
+      <w:start w:val="1"/>
+      <w:numFmt w:val="bullet"/>
+      <w:lvlText w:val=""/>
+      <w:lvlJc w:val="left"/>
+      <w:pPr>
+        <w:ind w:left="2880" w:hanging="360"/>
+      </w:pPr>
+      <w:rPr>
+        <w:rFonts w:ascii="Symbol" w:hAnsi="Symbol" w:hint="default"/>
+      </w:rPr>
+    </w:lvl>
+    <w:lvl w:ilvl="4" w:tplc="04090003" w:tentative="1">
+      <w:start w:val="1"/>
+      <w:numFmt w:val="bullet"/>
+      <w:lvlText w:val="o"/>
+      <w:lvlJc w:val="left"/>
+      <w:pPr>
+        <w:ind w:left="3600" w:hanging="360"/>
+      </w:pPr>
+      <w:rPr>
+        <w:rFonts w:ascii="Courier New" w:hAnsi="Courier New" w:cs="Courier New" w:hint="default"/>
+      </w:rPr>
+    </w:lvl>
+    <w:lvl w:ilvl="5" w:tplc="04090005" w:tentative="1">
+      <w:start w:val="1"/>
+      <w:numFmt w:val="bullet"/>
+      <w:lvlText w:val=""/>
+      <w:lvlJc w:val="left"/>
+      <w:pPr>
+        <w:ind w:left="4320" w:hanging="360"/>
+      </w:pPr>
+      <w:rPr>
+        <w:rFonts w:ascii="Wingdings" w:hAnsi="Wingdings" w:hint="default"/>
+      </w:rPr>
+    </w:lvl>
+    <w:lvl w:ilvl="6" w:tplc="04090001" w:tentative="1">
+      <w:start w:val="1"/>
+      <w:numFmt w:val="bullet"/>
+      <w:lvlText w:val=""/>
+      <w:lvlJc w:val="left"/>
+      <w:pPr>
+        <w:ind w:left="5040" w:hanging="360"/>
+      </w:pPr>
+      <w:rPr>
+        <w:rFonts w:ascii="Symbol" w:hAnsi="Symbol" w:hint="default"/>
+      </w:rPr>
+    </w:lvl>
+    <w:lvl w:ilvl="7" w:tplc="04090003" w:tentative="1">
+      <w:start w:val="1"/>
+      <w:numFmt w:val="bullet"/>
+      <w:lvlText w:val="o"/>
+      <w:lvlJc w:val="left"/>
+      <w:pPr>
+        <w:ind w:left="5760" w:hanging="360"/>
+      </w:pPr>
+      <w:rPr>
+        <w:rFonts w:ascii="Courier New" w:hAnsi="Courier New" w:cs="Courier New" w:hint="default"/>
+      </w:rPr>
+    </w:lvl>
+    <w:lvl w:ilvl="8" w:tplc="04090005" w:tentative="1">
+      <w:start w:val="1"/>
+      <w:numFmt w:val="bullet"/>
+      <w:lvlText w:val=""/>
+      <w:lvlJc w:val="left"/>
+      <w:pPr>
+        <w:ind w:left="6480" w:hanging="360"/>
+      </w:pPr>
+      <w:rPr>
+        <w:rFonts w:ascii="Wingdings" w:hAnsi="Wingdings" w:hint="default"/>
+      </w:rPr>
+    </w:lvl>
+  </w:abstractNum>
+  <w:num w:numId="1">
+    <w:abstractNumId w:val="0"/>
+  </w:num>
+</w:numbering>
 </file>
 
 <file path=word/styles.xml><?xml version="1.0" encoding="utf-8"?>
@@ -3700,6 +5088,17 @@
       <w:szCs w:val="20"/>
     </w:rPr>
   </w:style>
+  <w:style w:type="paragraph" w:styleId="ListParagraph">
+    <w:name w:val="List Paragraph"/>
+    <w:basedOn w:val="Normal"/>
+    <w:uiPriority w:val="34"/>
+    <w:qFormat/>
+    <w:rsid w:val="00AA0B96"/>
+    <w:pPr>
+      <w:ind w:left="720"/>
+      <w:contextualSpacing/>
+    </w:pPr>
+  </w:style>
 </w:styles>
 </file>
 
@@ -3969,7 +5368,7 @@
 </file>
 
 <file path=customXml/itemProps1.xml><?xml version="1.0" encoding="utf-8"?>
-<ds:datastoreItem xmlns:ds="http://schemas.openxmlformats.org/officeDocument/2006/customXml" ds:itemID="{38978EDC-17AB-4341-91AF-D83FE7B79DD2}">
+<ds:datastoreItem xmlns:ds="http://schemas.openxmlformats.org/officeDocument/2006/customXml" ds:itemID="{E44437D8-D895-4A21-8577-2CFCFC243ED9}">
   <ds:schemaRefs>
     <ds:schemaRef ds:uri="http://schemas.openxmlformats.org/officeDocument/2006/bibliography"/>
   </ds:schemaRefs>

</xml_diff>

<commit_message>
completet poly linear regression
</commit_message>
<xml_diff>
--- a/PCA.docx
+++ b/PCA.docx
@@ -7,63 +7,47 @@
         <w:pStyle w:val="Heading1"/>
         <w:rPr>
           <w:rFonts w:ascii="Times New Roman" w:hAnsi="Times New Roman" w:cs="Times New Roman"/>
-          <w:sz w:val="26"/>
-          <w:szCs w:val="26"/>
-        </w:rPr>
-      </w:pPr>
-      <w:r>
-        <w:rPr>
-          <w:rFonts w:ascii="Times New Roman" w:hAnsi="Times New Roman" w:cs="Times New Roman"/>
-          <w:sz w:val="26"/>
-          <w:szCs w:val="26"/>
+        </w:rPr>
+      </w:pPr>
+      <w:r>
+        <w:rPr>
+          <w:rFonts w:ascii="Times New Roman" w:hAnsi="Times New Roman" w:cs="Times New Roman"/>
         </w:rPr>
         <w:t>P</w:t>
       </w:r>
       <w:r>
         <w:rPr>
           <w:rFonts w:ascii="Times New Roman" w:hAnsi="Times New Roman" w:cs="Times New Roman"/>
-          <w:sz w:val="26"/>
-          <w:szCs w:val="26"/>
         </w:rPr>
         <w:t xml:space="preserve">rintical </w:t>
       </w:r>
       <w:r>
         <w:rPr>
           <w:rFonts w:ascii="Times New Roman" w:hAnsi="Times New Roman" w:cs="Times New Roman"/>
-          <w:sz w:val="26"/>
-          <w:szCs w:val="26"/>
         </w:rPr>
         <w:t>C</w:t>
       </w:r>
       <w:r>
         <w:rPr>
           <w:rFonts w:ascii="Times New Roman" w:hAnsi="Times New Roman" w:cs="Times New Roman"/>
-          <w:sz w:val="26"/>
-          <w:szCs w:val="26"/>
         </w:rPr>
         <w:t xml:space="preserve">omponent </w:t>
       </w:r>
       <w:r>
         <w:rPr>
           <w:rFonts w:ascii="Times New Roman" w:hAnsi="Times New Roman" w:cs="Times New Roman"/>
-          <w:sz w:val="26"/>
-          <w:szCs w:val="26"/>
         </w:rPr>
         <w:t>A</w:t>
       </w:r>
       <w:r>
         <w:rPr>
           <w:rFonts w:ascii="Times New Roman" w:hAnsi="Times New Roman" w:cs="Times New Roman"/>
-          <w:sz w:val="26"/>
-          <w:szCs w:val="26"/>
         </w:rPr>
         <w:t>nalysis</w:t>
       </w:r>
       <w:r>
         <w:rPr>
           <w:rFonts w:ascii="Times New Roman" w:hAnsi="Times New Roman" w:cs="Times New Roman"/>
-          <w:sz w:val="26"/>
-          <w:szCs w:val="26"/>
         </w:rPr>
         <w:t xml:space="preserve"> – PCA</w:t>
       </w:r>
@@ -568,7 +552,7 @@
           <v:shape id="_x0000_i1025" type="#_x0000_t75" style="width:468.3pt;height:95.05pt" o:ole="">
             <v:imagedata r:id="rId6" o:title=""/>
           </v:shape>
-          <o:OLEObject Type="Embed" ProgID="Word.OpenDocumentText.12" ShapeID="_x0000_i1025" DrawAspect="Content" ObjectID="_1608283387" r:id="rId7"/>
+          <o:OLEObject Type="Embed" ProgID="Word.OpenDocumentText.12" ShapeID="_x0000_i1025" DrawAspect="Content" ObjectID="_1608285807" r:id="rId7"/>
         </w:object>
       </w:r>
     </w:p>
@@ -724,7 +708,7 @@
           <v:shape id="_x0000_i1026" type="#_x0000_t75" style="width:468.3pt;height:20.75pt" o:ole="">
             <v:imagedata r:id="rId8" o:title=""/>
           </v:shape>
-          <o:OLEObject Type="Embed" ProgID="Word.OpenDocumentText.12" ShapeID="_x0000_i1026" DrawAspect="Content" ObjectID="_1608283388" r:id="rId9"/>
+          <o:OLEObject Type="Embed" ProgID="Word.OpenDocumentText.12" ShapeID="_x0000_i1026" DrawAspect="Content" ObjectID="_1608285808" r:id="rId9"/>
         </w:object>
       </w:r>
     </w:p>
@@ -803,7 +787,7 @@
           <v:shape id="_x0000_i1055" type="#_x0000_t75" style="width:495.35pt;height:60.5pt" o:ole="">
             <v:imagedata r:id="rId10" o:title=""/>
           </v:shape>
-          <o:OLEObject Type="Embed" ProgID="Word.OpenDocumentText.12" ShapeID="_x0000_i1055" DrawAspect="Content" ObjectID="_1608283389" r:id="rId11"/>
+          <o:OLEObject Type="Embed" ProgID="Word.OpenDocumentText.12" ShapeID="_x0000_i1055" DrawAspect="Content" ObjectID="_1608285809" r:id="rId11"/>
         </w:object>
       </w:r>
     </w:p>
@@ -896,7 +880,7 @@
           <v:shape id="_x0000_i1058" type="#_x0000_t75" style="width:468.3pt;height:131.9pt" o:ole="">
             <v:imagedata r:id="rId12" o:title=""/>
           </v:shape>
-          <o:OLEObject Type="Embed" ProgID="Word.OpenDocumentText.12" ShapeID="_x0000_i1058" DrawAspect="Content" ObjectID="_1608283390" r:id="rId13"/>
+          <o:OLEObject Type="Embed" ProgID="Word.OpenDocumentText.12" ShapeID="_x0000_i1058" DrawAspect="Content" ObjectID="_1608285810" r:id="rId13"/>
         </w:object>
       </w:r>
     </w:p>
@@ -951,7 +935,7 @@
           <v:shape id="_x0000_i1029" type="#_x0000_t75" style="width:468.3pt;height:160.7pt" o:ole="">
             <v:imagedata r:id="rId14" o:title=""/>
           </v:shape>
-          <o:OLEObject Type="Embed" ProgID="Word.OpenDocumentText.12" ShapeID="_x0000_i1029" DrawAspect="Content" ObjectID="_1608283391" r:id="rId15"/>
+          <o:OLEObject Type="Embed" ProgID="Word.OpenDocumentText.12" ShapeID="_x0000_i1029" DrawAspect="Content" ObjectID="_1608285811" r:id="rId15"/>
         </w:object>
       </w:r>
     </w:p>
@@ -1162,7 +1146,7 @@
           <v:shape id="_x0000_i1030" type="#_x0000_t75" style="width:468.3pt;height:51.25pt" o:ole="">
             <v:imagedata r:id="rId16" o:title=""/>
           </v:shape>
-          <o:OLEObject Type="Embed" ProgID="Word.OpenDocumentText.12" ShapeID="_x0000_i1030" DrawAspect="Content" ObjectID="_1608283392" r:id="rId17"/>
+          <o:OLEObject Type="Embed" ProgID="Word.OpenDocumentText.12" ShapeID="_x0000_i1030" DrawAspect="Content" ObjectID="_1608285812" r:id="rId17"/>
         </w:object>
       </w:r>
     </w:p>
@@ -1192,7 +1176,7 @@
           <v:shape id="_x0000_i1031" type="#_x0000_t75" style="width:468.3pt;height:222.9pt" o:ole="">
             <v:imagedata r:id="rId18" o:title=""/>
           </v:shape>
-          <o:OLEObject Type="Embed" ProgID="Word.OpenDocumentText.12" ShapeID="_x0000_i1031" DrawAspect="Content" ObjectID="_1608283393" r:id="rId19"/>
+          <o:OLEObject Type="Embed" ProgID="Word.OpenDocumentText.12" ShapeID="_x0000_i1031" DrawAspect="Content" ObjectID="_1608285813" r:id="rId19"/>
         </w:object>
       </w:r>
     </w:p>
@@ -1279,7 +1263,7 @@
           <v:shape id="_x0000_i1032" type="#_x0000_t75" style="width:468.3pt;height:76.05pt" o:ole="">
             <v:imagedata r:id="rId20" o:title=""/>
           </v:shape>
-          <o:OLEObject Type="Embed" ProgID="Word.OpenDocumentText.12" ShapeID="_x0000_i1032" DrawAspect="Content" ObjectID="_1608283394" r:id="rId21"/>
+          <o:OLEObject Type="Embed" ProgID="Word.OpenDocumentText.12" ShapeID="_x0000_i1032" DrawAspect="Content" ObjectID="_1608285814" r:id="rId21"/>
         </w:object>
       </w:r>
     </w:p>
@@ -1299,7 +1283,7 @@
           <v:shape id="_x0000_i1033" type="#_x0000_t75" style="width:468.3pt;height:170.5pt" o:ole="">
             <v:imagedata r:id="rId22" o:title=""/>
           </v:shape>
-          <o:OLEObject Type="Embed" ProgID="Word.OpenDocumentText.12" ShapeID="_x0000_i1033" DrawAspect="Content" ObjectID="_1608283395" r:id="rId23"/>
+          <o:OLEObject Type="Embed" ProgID="Word.OpenDocumentText.12" ShapeID="_x0000_i1033" DrawAspect="Content" ObjectID="_1608285815" r:id="rId23"/>
         </w:object>
       </w:r>
     </w:p>
@@ -1344,7 +1328,7 @@
           <v:shape id="_x0000_i1034" type="#_x0000_t75" style="width:468.3pt;height:61.05pt" o:ole="">
             <v:imagedata r:id="rId24" o:title=""/>
           </v:shape>
-          <o:OLEObject Type="Embed" ProgID="Word.OpenDocumentText.12" ShapeID="_x0000_i1034" DrawAspect="Content" ObjectID="_1608283396" r:id="rId25"/>
+          <o:OLEObject Type="Embed" ProgID="Word.OpenDocumentText.12" ShapeID="_x0000_i1034" DrawAspect="Content" ObjectID="_1608285816" r:id="rId25"/>
         </w:object>
       </w:r>
     </w:p>
@@ -1364,7 +1348,7 @@
           <v:shape id="_x0000_i1035" type="#_x0000_t75" style="width:468.3pt;height:98.5pt" o:ole="">
             <v:imagedata r:id="rId26" o:title=""/>
           </v:shape>
-          <o:OLEObject Type="Embed" ProgID="Word.OpenDocumentText.12" ShapeID="_x0000_i1035" DrawAspect="Content" ObjectID="_1608283397" r:id="rId27"/>
+          <o:OLEObject Type="Embed" ProgID="Word.OpenDocumentText.12" ShapeID="_x0000_i1035" DrawAspect="Content" ObjectID="_1608285817" r:id="rId27"/>
         </w:object>
       </w:r>
     </w:p>
@@ -1409,7 +1393,7 @@
           <v:shape id="_x0000_i1036" type="#_x0000_t75" style="width:468.3pt;height:306.45pt" o:ole="">
             <v:imagedata r:id="rId28" o:title=""/>
           </v:shape>
-          <o:OLEObject Type="Embed" ProgID="Word.OpenDocumentText.12" ShapeID="_x0000_i1036" DrawAspect="Content" ObjectID="_1608283398" r:id="rId29"/>
+          <o:OLEObject Type="Embed" ProgID="Word.OpenDocumentText.12" ShapeID="_x0000_i1036" DrawAspect="Content" ObjectID="_1608285818" r:id="rId29"/>
         </w:object>
       </w:r>
     </w:p>
@@ -1540,7 +1524,7 @@
           <v:shape id="_x0000_i1037" type="#_x0000_t75" style="width:468.3pt;height:30.55pt" o:ole="">
             <v:imagedata r:id="rId31" o:title=""/>
           </v:shape>
-          <o:OLEObject Type="Embed" ProgID="Word.OpenDocumentText.12" ShapeID="_x0000_i1037" DrawAspect="Content" ObjectID="_1608283399" r:id="rId32"/>
+          <o:OLEObject Type="Embed" ProgID="Word.OpenDocumentText.12" ShapeID="_x0000_i1037" DrawAspect="Content" ObjectID="_1608285819" r:id="rId32"/>
         </w:object>
       </w:r>
       <w:r>
@@ -1598,7 +1582,7 @@
           <v:shape id="_x0000_i1038" type="#_x0000_t75" style="width:468.3pt;height:9.8pt" o:ole="">
             <v:imagedata r:id="rId33" o:title=""/>
           </v:shape>
-          <o:OLEObject Type="Embed" ProgID="Word.OpenDocumentText.12" ShapeID="_x0000_i1038" DrawAspect="Content" ObjectID="_1608283400" r:id="rId34"/>
+          <o:OLEObject Type="Embed" ProgID="Word.OpenDocumentText.12" ShapeID="_x0000_i1038" DrawAspect="Content" ObjectID="_1608285820" r:id="rId34"/>
         </w:object>
       </w:r>
     </w:p>
@@ -1645,7 +1629,7 @@
           <v:shape id="_x0000_i1039" type="#_x0000_t75" style="width:468.3pt;height:40.9pt" o:ole="">
             <v:imagedata r:id="rId35" o:title=""/>
           </v:shape>
-          <o:OLEObject Type="Embed" ProgID="Word.OpenDocumentText.12" ShapeID="_x0000_i1039" DrawAspect="Content" ObjectID="_1608283401" r:id="rId36"/>
+          <o:OLEObject Type="Embed" ProgID="Word.OpenDocumentText.12" ShapeID="_x0000_i1039" DrawAspect="Content" ObjectID="_1608285821" r:id="rId36"/>
         </w:object>
       </w:r>
     </w:p>
@@ -1941,7 +1925,7 @@
           <v:shape id="_x0000_i1040" type="#_x0000_t75" style="width:468.3pt;height:9.8pt" o:ole="">
             <v:imagedata r:id="rId37" o:title=""/>
           </v:shape>
-          <o:OLEObject Type="Embed" ProgID="Word.OpenDocumentText.12" ShapeID="_x0000_i1040" DrawAspect="Content" ObjectID="_1608283402" r:id="rId38"/>
+          <o:OLEObject Type="Embed" ProgID="Word.OpenDocumentText.12" ShapeID="_x0000_i1040" DrawAspect="Content" ObjectID="_1608285822" r:id="rId38"/>
         </w:object>
       </w:r>
     </w:p>
@@ -1986,7 +1970,7 @@
           <v:shape id="_x0000_i1061" type="#_x0000_t75" style="width:468.3pt;height:111.75pt" o:ole="">
             <v:imagedata r:id="rId39" o:title=""/>
           </v:shape>
-          <o:OLEObject Type="Embed" ProgID="Word.OpenDocumentText.12" ShapeID="_x0000_i1061" DrawAspect="Content" ObjectID="_1608283403" r:id="rId40"/>
+          <o:OLEObject Type="Embed" ProgID="Word.OpenDocumentText.12" ShapeID="_x0000_i1061" DrawAspect="Content" ObjectID="_1608285823" r:id="rId40"/>
         </w:object>
       </w:r>
     </w:p>
@@ -2006,7 +1990,7 @@
           <v:shape id="_x0000_i1042" type="#_x0000_t75" style="width:468.3pt;height:167.05pt" o:ole="">
             <v:imagedata r:id="rId41" o:title=""/>
           </v:shape>
-          <o:OLEObject Type="Embed" ProgID="Word.OpenDocumentText.12" ShapeID="_x0000_i1042" DrawAspect="Content" ObjectID="_1608283404" r:id="rId42"/>
+          <o:OLEObject Type="Embed" ProgID="Word.OpenDocumentText.12" ShapeID="_x0000_i1042" DrawAspect="Content" ObjectID="_1608285824" r:id="rId42"/>
         </w:object>
       </w:r>
     </w:p>
@@ -2075,7 +2059,7 @@
           <v:shape id="_x0000_i1043" type="#_x0000_t75" style="width:468.3pt;height:173.4pt" o:ole="">
             <v:imagedata r:id="rId43" o:title=""/>
           </v:shape>
-          <o:OLEObject Type="Embed" ProgID="Word.OpenDocumentText.12" ShapeID="_x0000_i1043" DrawAspect="Content" ObjectID="_1608283405" r:id="rId44"/>
+          <o:OLEObject Type="Embed" ProgID="Word.OpenDocumentText.12" ShapeID="_x0000_i1043" DrawAspect="Content" ObjectID="_1608285825" r:id="rId44"/>
         </w:object>
       </w:r>
       <w:r>
@@ -2176,71 +2160,53 @@
         <w:pStyle w:val="Heading1"/>
         <w:rPr>
           <w:rFonts w:ascii="Times New Roman" w:hAnsi="Times New Roman" w:cs="Times New Roman"/>
-          <w:sz w:val="26"/>
-          <w:szCs w:val="26"/>
-        </w:rPr>
-      </w:pPr>
-      <w:r>
-        <w:rPr>
-          <w:rFonts w:ascii="Times New Roman" w:hAnsi="Times New Roman" w:cs="Times New Roman"/>
-          <w:sz w:val="26"/>
-          <w:szCs w:val="26"/>
+        </w:rPr>
+      </w:pPr>
+      <w:r>
+        <w:rPr>
+          <w:rFonts w:ascii="Times New Roman" w:hAnsi="Times New Roman" w:cs="Times New Roman"/>
         </w:rPr>
         <w:t>L</w:t>
       </w:r>
       <w:r>
         <w:rPr>
           <w:rFonts w:ascii="Times New Roman" w:hAnsi="Times New Roman" w:cs="Times New Roman"/>
-          <w:sz w:val="26"/>
-          <w:szCs w:val="26"/>
         </w:rPr>
         <w:t xml:space="preserve">inear </w:t>
       </w:r>
       <w:r>
         <w:rPr>
           <w:rFonts w:ascii="Times New Roman" w:hAnsi="Times New Roman" w:cs="Times New Roman"/>
-          <w:sz w:val="26"/>
-          <w:szCs w:val="26"/>
         </w:rPr>
         <w:t>D</w:t>
       </w:r>
       <w:r>
         <w:rPr>
           <w:rFonts w:ascii="Times New Roman" w:hAnsi="Times New Roman" w:cs="Times New Roman"/>
-          <w:sz w:val="26"/>
-          <w:szCs w:val="26"/>
         </w:rPr>
         <w:t xml:space="preserve">iscriminant </w:t>
       </w:r>
       <w:r>
         <w:rPr>
           <w:rFonts w:ascii="Times New Roman" w:hAnsi="Times New Roman" w:cs="Times New Roman"/>
-          <w:sz w:val="26"/>
-          <w:szCs w:val="26"/>
         </w:rPr>
         <w:t>A</w:t>
       </w:r>
       <w:r>
         <w:rPr>
           <w:rFonts w:ascii="Times New Roman" w:hAnsi="Times New Roman" w:cs="Times New Roman"/>
-          <w:sz w:val="26"/>
-          <w:szCs w:val="26"/>
         </w:rPr>
         <w:t xml:space="preserve">nalysis </w:t>
       </w:r>
       <w:r>
         <w:rPr>
           <w:rFonts w:ascii="Times New Roman" w:hAnsi="Times New Roman" w:cs="Times New Roman"/>
-          <w:sz w:val="26"/>
-          <w:szCs w:val="26"/>
         </w:rPr>
         <w:t>–</w:t>
       </w:r>
       <w:r>
         <w:rPr>
           <w:rFonts w:ascii="Times New Roman" w:hAnsi="Times New Roman" w:cs="Times New Roman"/>
-          <w:sz w:val="26"/>
-          <w:szCs w:val="26"/>
         </w:rPr>
         <w:t xml:space="preserve"> LDA</w:t>
       </w:r>
@@ -2453,7 +2419,7 @@
           <v:shape id="_x0000_i1086" type="#_x0000_t75" style="width:468.3pt;height:397.45pt" o:ole="">
             <v:imagedata r:id="rId46" o:title=""/>
           </v:shape>
-          <o:OLEObject Type="Embed" ProgID="Word.OpenDocumentText.12" ShapeID="_x0000_i1086" DrawAspect="Content" ObjectID="_1608283406" r:id="rId47"/>
+          <o:OLEObject Type="Embed" ProgID="Word.OpenDocumentText.12" ShapeID="_x0000_i1086" DrawAspect="Content" ObjectID="_1608285826" r:id="rId47"/>
         </w:object>
       </w:r>
     </w:p>
@@ -2473,7 +2439,7 @@
           <v:shape id="_x0000_i1070" type="#_x0000_t75" style="width:468.3pt;height:173.95pt" o:ole="">
             <v:imagedata r:id="rId48" o:title=""/>
           </v:shape>
-          <o:OLEObject Type="Embed" ProgID="Word.OpenDocumentText.12" ShapeID="_x0000_i1070" DrawAspect="Content" ObjectID="_1608283407" r:id="rId49"/>
+          <o:OLEObject Type="Embed" ProgID="Word.OpenDocumentText.12" ShapeID="_x0000_i1070" DrawAspect="Content" ObjectID="_1608285827" r:id="rId49"/>
         </w:object>
       </w:r>
     </w:p>
@@ -2562,7 +2528,7 @@
           <v:shape id="_x0000_i1094" type="#_x0000_t75" style="width:468.3pt;height:50.7pt" o:ole="">
             <v:imagedata r:id="rId50" o:title=""/>
           </v:shape>
-          <o:OLEObject Type="Embed" ProgID="Word.OpenDocumentText.12" ShapeID="_x0000_i1094" DrawAspect="Content" ObjectID="_1608283408" r:id="rId51"/>
+          <o:OLEObject Type="Embed" ProgID="Word.OpenDocumentText.12" ShapeID="_x0000_i1094" DrawAspect="Content" ObjectID="_1608285828" r:id="rId51"/>
         </w:object>
       </w:r>
     </w:p>
@@ -2609,7 +2575,7 @@
           <v:shape id="_x0000_i1098" type="#_x0000_t75" style="width:468.3pt;height:159.55pt" o:ole="">
             <v:imagedata r:id="rId52" o:title=""/>
           </v:shape>
-          <o:OLEObject Type="Embed" ProgID="Word.OpenDocumentText.12" ShapeID="_x0000_i1098" DrawAspect="Content" ObjectID="_1608283409" r:id="rId53"/>
+          <o:OLEObject Type="Embed" ProgID="Word.OpenDocumentText.12" ShapeID="_x0000_i1098" DrawAspect="Content" ObjectID="_1608285829" r:id="rId53"/>
         </w:object>
       </w:r>
     </w:p>
@@ -2749,7 +2715,7 @@
           <v:shape id="_x0000_i1079" type="#_x0000_t75" style="width:468.3pt;height:10.35pt" o:ole="">
             <v:imagedata r:id="rId54" o:title=""/>
           </v:shape>
-          <o:OLEObject Type="Embed" ProgID="Word.OpenDocumentText.12" ShapeID="_x0000_i1079" DrawAspect="Content" ObjectID="_1608283410" r:id="rId55"/>
+          <o:OLEObject Type="Embed" ProgID="Word.OpenDocumentText.12" ShapeID="_x0000_i1079" DrawAspect="Content" ObjectID="_1608285830" r:id="rId55"/>
         </w:object>
       </w:r>
     </w:p>
@@ -2895,7 +2861,7 @@
           <v:shape id="_x0000_i1110" type="#_x0000_t75" style="width:468.3pt;height:112.3pt" o:ole="">
             <v:imagedata r:id="rId56" o:title=""/>
           </v:shape>
-          <o:OLEObject Type="Embed" ProgID="Word.OpenDocumentText.12" ShapeID="_x0000_i1110" DrawAspect="Content" ObjectID="_1608283411" r:id="rId57"/>
+          <o:OLEObject Type="Embed" ProgID="Word.OpenDocumentText.12" ShapeID="_x0000_i1110" DrawAspect="Content" ObjectID="_1608285831" r:id="rId57"/>
         </w:object>
       </w:r>
     </w:p>
@@ -2915,13 +2881,12 @@
           <v:shape id="_x0000_i1106" type="#_x0000_t75" style="width:468.3pt;height:167.6pt" o:ole="">
             <v:imagedata r:id="rId58" o:title=""/>
           </v:shape>
-          <o:OLEObject Type="Embed" ProgID="Word.OpenDocumentText.12" ShapeID="_x0000_i1106" DrawAspect="Content" ObjectID="_1608283412" r:id="rId59"/>
+          <o:OLEObject Type="Embed" ProgID="Word.OpenDocumentText.12" ShapeID="_x0000_i1106" DrawAspect="Content" ObjectID="_1608285832" r:id="rId59"/>
         </w:object>
       </w:r>
     </w:p>
     <w:p>
       <w:r>
-        <w:lastRenderedPageBreak/>
         <w:t>Vẽ thử biểu đồ</w:t>
       </w:r>
     </w:p>
@@ -2941,7 +2906,7 @@
           <v:shape id="_x0000_i1115" type="#_x0000_t75" style="width:468.3pt;height:214.25pt" o:ole="">
             <v:imagedata r:id="rId60" o:title=""/>
           </v:shape>
-          <o:OLEObject Type="Embed" ProgID="Word.OpenDocumentText.12" ShapeID="_x0000_i1115" DrawAspect="Content" ObjectID="_1608283413" r:id="rId61"/>
+          <o:OLEObject Type="Embed" ProgID="Word.OpenDocumentText.12" ShapeID="_x0000_i1115" DrawAspect="Content" ObjectID="_1608285833" r:id="rId61"/>
         </w:object>
       </w:r>
       <w:r>
@@ -2953,6 +2918,7 @@
         <w:rPr>
           <w:noProof/>
         </w:rPr>
+        <w:lastRenderedPageBreak/>
         <w:drawing>
           <wp:inline distT="0" distB="0" distL="0" distR="0">
             <wp:extent cx="5848350" cy="4391025"/>
@@ -3014,7 +2980,6 @@
         <w:rPr>
           <w:rFonts w:ascii="Times New Roman" w:hAnsi="Times New Roman" w:cs="Times New Roman"/>
         </w:rPr>
-        <w:lastRenderedPageBreak/>
         <w:t>Nhận xét</w:t>
       </w:r>
     </w:p>
@@ -3040,15 +3005,11 @@
         <w:pStyle w:val="Heading1"/>
         <w:rPr>
           <w:rFonts w:ascii="Times New Roman" w:hAnsi="Times New Roman" w:cs="Times New Roman"/>
-          <w:sz w:val="26"/>
-          <w:szCs w:val="26"/>
-        </w:rPr>
-      </w:pPr>
-      <w:r>
-        <w:rPr>
-          <w:rFonts w:ascii="Times New Roman" w:hAnsi="Times New Roman" w:cs="Times New Roman"/>
-          <w:sz w:val="26"/>
-          <w:szCs w:val="26"/>
+        </w:rPr>
+      </w:pPr>
+      <w:r>
+        <w:rPr>
+          <w:rFonts w:ascii="Times New Roman" w:hAnsi="Times New Roman" w:cs="Times New Roman"/>
         </w:rPr>
         <w:t>Multiple Linear Regression</w:t>
       </w:r>
@@ -3128,7 +3089,7 @@
                 <w:sz w:val="26"/>
                 <w:szCs w:val="26"/>
               </w:rPr>
-              <w:t>dataset_for_</w:t>
+              <w:t>dataset_for</w:t>
             </w:r>
             <w:r>
               <w:rPr>
@@ -3136,7 +3097,7 @@
                 <w:sz w:val="26"/>
                 <w:szCs w:val="26"/>
               </w:rPr>
-              <w:t>for_multi_linear_regression</w:t>
+              <w:t>_multi_linear_regression</w:t>
             </w:r>
             <w:r>
               <w:rPr>
@@ -3315,6 +3276,7 @@
         <w:rPr>
           <w:noProof/>
         </w:rPr>
+        <w:lastRenderedPageBreak/>
         <w:drawing>
           <wp:anchor distT="0" distB="0" distL="114300" distR="114300" simplePos="0" relativeHeight="251658240" behindDoc="0" locked="0" layoutInCell="1" allowOverlap="1" wp14:anchorId="26F0A771" wp14:editId="7954717D">
             <wp:simplePos x="0" y="0"/>
@@ -3712,9 +3674,8 @@
         <w:t>Đọc dữ liệu từ file</w:t>
       </w:r>
     </w:p>
-    <w:bookmarkStart w:id="27" w:name="_GoBack"/>
-    <w:bookmarkStart w:id="28" w:name="_MON_1608277646"/>
-    <w:bookmarkEnd w:id="28"/>
+    <w:bookmarkStart w:id="27" w:name="_MON_1608277646"/>
+    <w:bookmarkEnd w:id="27"/>
     <w:p>
       <w:pPr>
         <w:pBdr>
@@ -3739,10 +3700,9 @@
           <v:shape id="_x0000_i1123" type="#_x0000_t75" style="width:468.3pt;height:40.9pt" o:ole="">
             <v:imagedata r:id="rId65" o:title=""/>
           </v:shape>
-          <o:OLEObject Type="Embed" ProgID="Word.OpenDocumentText.12" ShapeID="_x0000_i1123" DrawAspect="Content" ObjectID="_1608283414" r:id="rId66"/>
+          <o:OLEObject Type="Embed" ProgID="Word.OpenDocumentText.12" ShapeID="_x0000_i1123" DrawAspect="Content" ObjectID="_1608285834" r:id="rId66"/>
         </w:object>
       </w:r>
-      <w:bookmarkEnd w:id="27"/>
     </w:p>
     <w:p>
       <w:pPr>
@@ -3761,8 +3721,8 @@
         <w:t>Định nghĩa phương thức chuyển đổi chuỗi có ‘M’ và ‘K’ thành kiểu số với giá trị là kích thước tệp ở đơn vị Kilobytes</w:t>
       </w:r>
     </w:p>
-    <w:bookmarkStart w:id="29" w:name="_MON_1608277841"/>
-    <w:bookmarkEnd w:id="29"/>
+    <w:bookmarkStart w:id="28" w:name="_MON_1608277841"/>
+    <w:bookmarkEnd w:id="28"/>
     <w:p>
       <w:pPr>
         <w:pBdr>
@@ -3777,7 +3737,7 @@
           <v:shape id="_x0000_i1126" type="#_x0000_t75" style="width:468.3pt;height:61.05pt" o:ole="">
             <v:imagedata r:id="rId67" o:title=""/>
           </v:shape>
-          <o:OLEObject Type="Embed" ProgID="Word.OpenDocumentText.12" ShapeID="_x0000_i1126" DrawAspect="Content" ObjectID="_1608283415" r:id="rId68"/>
+          <o:OLEObject Type="Embed" ProgID="Word.OpenDocumentText.12" ShapeID="_x0000_i1126" DrawAspect="Content" ObjectID="_1608285835" r:id="rId68"/>
         </w:object>
       </w:r>
       <w:r>
@@ -3801,8 +3761,8 @@
         <w:t>Định nghĩa phương thức khác để xử lý Output Install</w:t>
       </w:r>
     </w:p>
-    <w:bookmarkStart w:id="30" w:name="_MON_1608277896"/>
-    <w:bookmarkEnd w:id="30"/>
+    <w:bookmarkStart w:id="29" w:name="_MON_1608277896"/>
+    <w:bookmarkEnd w:id="29"/>
     <w:p>
       <w:pPr>
         <w:pBdr>
@@ -3817,7 +3777,7 @@
           <v:shape id="_x0000_i1129" type="#_x0000_t75" style="width:468.3pt;height:40.9pt" o:ole="">
             <v:imagedata r:id="rId69" o:title=""/>
           </v:shape>
-          <o:OLEObject Type="Embed" ProgID="Word.OpenDocumentText.12" ShapeID="_x0000_i1129" DrawAspect="Content" ObjectID="_1608283416" r:id="rId70"/>
+          <o:OLEObject Type="Embed" ProgID="Word.OpenDocumentText.12" ShapeID="_x0000_i1129" DrawAspect="Content" ObjectID="_1608285836" r:id="rId70"/>
         </w:object>
       </w:r>
     </w:p>
@@ -3838,8 +3798,8 @@
         <w:t>Kế tiếp chúng ta sử dụng 2 phương thức trên xử lý dữ liệu</w:t>
       </w:r>
     </w:p>
-    <w:bookmarkStart w:id="31" w:name="_MON_1608278113"/>
-    <w:bookmarkEnd w:id="31"/>
+    <w:bookmarkStart w:id="30" w:name="_MON_1608278113"/>
+    <w:bookmarkEnd w:id="30"/>
     <w:p>
       <w:pPr>
         <w:pBdr>
@@ -3854,7 +3814,7 @@
           <v:shape id="_x0000_i1132" type="#_x0000_t75" style="width:468.3pt;height:71.4pt" o:ole="">
             <v:imagedata r:id="rId71" o:title=""/>
           </v:shape>
-          <o:OLEObject Type="Embed" ProgID="Word.OpenDocumentText.12" ShapeID="_x0000_i1132" DrawAspect="Content" ObjectID="_1608283417" r:id="rId72"/>
+          <o:OLEObject Type="Embed" ProgID="Word.OpenDocumentText.12" ShapeID="_x0000_i1132" DrawAspect="Content" ObjectID="_1608285837" r:id="rId72"/>
         </w:object>
       </w:r>
     </w:p>
@@ -3917,8 +3877,8 @@
         <w:t>Chia 20% dataset cho việc testing</w:t>
       </w:r>
     </w:p>
-    <w:bookmarkStart w:id="32" w:name="_MON_1608278492"/>
-    <w:bookmarkEnd w:id="32"/>
+    <w:bookmarkStart w:id="31" w:name="_MON_1608278492"/>
+    <w:bookmarkEnd w:id="31"/>
     <w:p>
       <w:pPr>
         <w:pBdr>
@@ -3933,7 +3893,7 @@
           <v:shape id="_x0000_i1136" type="#_x0000_t75" style="width:468.3pt;height:71.4pt" o:ole="">
             <v:imagedata r:id="rId73" o:title=""/>
           </v:shape>
-          <o:OLEObject Type="Embed" ProgID="Word.OpenDocumentText.12" ShapeID="_x0000_i1136" DrawAspect="Content" ObjectID="_1608283418" r:id="rId74"/>
+          <o:OLEObject Type="Embed" ProgID="Word.OpenDocumentText.12" ShapeID="_x0000_i1136" DrawAspect="Content" ObjectID="_1608285838" r:id="rId74"/>
         </w:object>
       </w:r>
     </w:p>
@@ -3954,8 +3914,8 @@
         <w:t>In các trọng số của phương trình và đánh giá về model</w:t>
       </w:r>
     </w:p>
-    <w:bookmarkStart w:id="33" w:name="_MON_1608279489"/>
-    <w:bookmarkEnd w:id="33"/>
+    <w:bookmarkStart w:id="32" w:name="_MON_1608279489"/>
+    <w:bookmarkEnd w:id="32"/>
     <w:p>
       <w:pPr>
         <w:pBdr>
@@ -3970,7 +3930,7 @@
           <v:shape id="_x0000_i1144" type="#_x0000_t75" style="width:468.3pt;height:184.9pt" o:ole="">
             <v:imagedata r:id="rId75" o:title=""/>
           </v:shape>
-          <o:OLEObject Type="Embed" ProgID="Word.OpenDocumentText.12" ShapeID="_x0000_i1144" DrawAspect="Content" ObjectID="_1608283419" r:id="rId76"/>
+          <o:OLEObject Type="Embed" ProgID="Word.OpenDocumentText.12" ShapeID="_x0000_i1144" DrawAspect="Content" ObjectID="_1608285839" r:id="rId76"/>
         </w:object>
       </w:r>
     </w:p>
@@ -3993,6 +3953,7 @@
           <w:sz w:val="26"/>
           <w:szCs w:val="26"/>
         </w:rPr>
+        <w:lastRenderedPageBreak/>
         <w:t>Áp dụ</w:t>
       </w:r>
       <w:r>
@@ -4049,8 +4010,8 @@
         <w:t xml:space="preserve">. Vậy sao không dùng LDA? Đơn giản là bài toán chúng ta không phải phân lớp, không cần mối quan hệ giữa các lớp mà chỉ cần dataset mới có nhiều thông tin từ dataset cũ  </w:t>
       </w:r>
     </w:p>
-    <w:bookmarkStart w:id="34" w:name="_MON_1608280728"/>
-    <w:bookmarkEnd w:id="34"/>
+    <w:bookmarkStart w:id="33" w:name="_MON_1608280728"/>
+    <w:bookmarkEnd w:id="33"/>
     <w:p>
       <w:pPr>
         <w:pBdr>
@@ -4065,7 +4026,7 @@
           <v:shape id="_x0000_i1147" type="#_x0000_t75" style="width:468.3pt;height:112.3pt" o:ole="">
             <v:imagedata r:id="rId77" o:title=""/>
           </v:shape>
-          <o:OLEObject Type="Embed" ProgID="Word.OpenDocumentText.12" ShapeID="_x0000_i1147" DrawAspect="Content" ObjectID="_1608283420" r:id="rId78"/>
+          <o:OLEObject Type="Embed" ProgID="Word.OpenDocumentText.12" ShapeID="_x0000_i1147" DrawAspect="Content" ObjectID="_1608285840" r:id="rId78"/>
         </w:object>
       </w:r>
     </w:p>
@@ -4086,8 +4047,8 @@
         <w:t>In tỉ lệ thông tin mà PCA duy nhất kia mang và các thông số đánh giá sau khi sử dụng PCA</w:t>
       </w:r>
     </w:p>
-    <w:bookmarkStart w:id="35" w:name="_MON_1608280991"/>
-    <w:bookmarkEnd w:id="35"/>
+    <w:bookmarkStart w:id="34" w:name="_MON_1608280991"/>
+    <w:bookmarkEnd w:id="34"/>
     <w:p>
       <w:pPr>
         <w:pBdr>
@@ -4098,16 +4059,16 @@
         </w:pBdr>
       </w:pPr>
       <w:r>
-        <w:object w:dxaOrig="9360" w:dyaOrig="2854">
-          <v:shape id="_x0000_i1150" type="#_x0000_t75" style="width:468.3pt;height:142.85pt" o:ole="">
+        <w:object w:dxaOrig="9360" w:dyaOrig="3059">
+          <v:shape id="_x0000_i1168" type="#_x0000_t75" style="width:468.3pt;height:153.2pt" o:ole="">
             <v:imagedata r:id="rId79" o:title=""/>
           </v:shape>
-          <o:OLEObject Type="Embed" ProgID="Word.OpenDocumentText.12" ShapeID="_x0000_i1150" DrawAspect="Content" ObjectID="_1608283421" r:id="rId80"/>
+          <o:OLEObject Type="Embed" ProgID="Word.OpenDocumentText.12" ShapeID="_x0000_i1168" DrawAspect="Content" ObjectID="_1608285841" r:id="rId80"/>
         </w:object>
       </w:r>
     </w:p>
-    <w:bookmarkStart w:id="36" w:name="_MON_1608281031"/>
-    <w:bookmarkEnd w:id="36"/>
+    <w:bookmarkStart w:id="35" w:name="_MON_1608281031"/>
+    <w:bookmarkEnd w:id="35"/>
     <w:p>
       <w:pPr>
         <w:pBdr>
@@ -4122,7 +4083,7 @@
           <v:shape id="_x0000_i1156" type="#_x0000_t75" style="width:468.3pt;height:198.7pt" o:ole="">
             <v:imagedata r:id="rId81" o:title=""/>
           </v:shape>
-          <o:OLEObject Type="Embed" ProgID="Word.OpenDocumentText.12" ShapeID="_x0000_i1156" DrawAspect="Content" ObjectID="_1608283422" r:id="rId82"/>
+          <o:OLEObject Type="Embed" ProgID="Word.OpenDocumentText.12" ShapeID="_x0000_i1156" DrawAspect="Content" ObjectID="_1608285842" r:id="rId82"/>
         </w:object>
       </w:r>
     </w:p>
@@ -4140,6 +4101,7 @@
           <w:sz w:val="26"/>
           <w:szCs w:val="26"/>
         </w:rPr>
+        <w:lastRenderedPageBreak/>
         <w:t xml:space="preserve">Có thể thấy PCA duy nhất kia mang gần như toàn bộ thông tin cũ nên việc chỉ số </w:t>
       </w:r>
       <w:r>
@@ -4207,8 +4169,8 @@
         <w:t>Vẽ thử data và model</w:t>
       </w:r>
     </w:p>
-    <w:bookmarkStart w:id="37" w:name="_MON_1608281567"/>
-    <w:bookmarkEnd w:id="37"/>
+    <w:bookmarkStart w:id="36" w:name="_MON_1608281567"/>
+    <w:bookmarkEnd w:id="36"/>
     <w:p>
       <w:pPr>
         <w:pBdr>
@@ -4223,7 +4185,7 @@
           <v:shape id="_x0000_i1159" type="#_x0000_t75" style="width:468.3pt;height:112.3pt" o:ole="">
             <v:imagedata r:id="rId83" o:title=""/>
           </v:shape>
-          <o:OLEObject Type="Embed" ProgID="Word.OpenDocumentText.12" ShapeID="_x0000_i1159" DrawAspect="Content" ObjectID="_1608283423" r:id="rId84"/>
+          <o:OLEObject Type="Embed" ProgID="Word.OpenDocumentText.12" ShapeID="_x0000_i1159" DrawAspect="Content" ObjectID="_1608285843" r:id="rId84"/>
         </w:object>
       </w:r>
     </w:p>
@@ -4242,7 +4204,6 @@
           <w:sz w:val="26"/>
           <w:szCs w:val="26"/>
         </w:rPr>
-        <w:lastRenderedPageBreak/>
         <w:drawing>
           <wp:inline distT="0" distB="0" distL="0" distR="0">
             <wp:extent cx="5486400" cy="3657600"/>
@@ -4315,33 +4276,415 @@
         <w:pStyle w:val="Heading1"/>
         <w:rPr>
           <w:rFonts w:ascii="Times New Roman" w:hAnsi="Times New Roman" w:cs="Times New Roman"/>
-          <w:sz w:val="26"/>
-          <w:szCs w:val="26"/>
-        </w:rPr>
-      </w:pPr>
-      <w:r>
-        <w:rPr>
-          <w:rFonts w:ascii="Times New Roman" w:hAnsi="Times New Roman" w:cs="Times New Roman"/>
-          <w:sz w:val="26"/>
-          <w:szCs w:val="26"/>
+        </w:rPr>
+      </w:pPr>
+      <w:r>
+        <w:rPr>
+          <w:rFonts w:ascii="Times New Roman" w:hAnsi="Times New Roman" w:cs="Times New Roman"/>
         </w:rPr>
         <w:t>Polymial Linear Regression</w:t>
       </w:r>
     </w:p>
     <w:p>
       <w:pPr>
+        <w:pStyle w:val="Heading2"/>
+        <w:rPr>
+          <w:rFonts w:ascii="Times New Roman" w:hAnsi="Times New Roman" w:cs="Times New Roman"/>
+        </w:rPr>
+      </w:pPr>
+      <w:r>
+        <w:rPr>
+          <w:rFonts w:ascii="Times New Roman" w:hAnsi="Times New Roman" w:cs="Times New Roman"/>
+        </w:rPr>
+        <w:t>Giới thiệu Bodyfat Dataset</w:t>
+      </w:r>
+    </w:p>
+    <w:tbl>
+      <w:tblPr>
+        <w:tblStyle w:val="TableGridLight"/>
+        <w:tblW w:w="0" w:type="auto"/>
+        <w:tblLook w:val="04A0" w:firstRow="1" w:lastRow="0" w:firstColumn="1" w:lastColumn="0" w:noHBand="0" w:noVBand="1"/>
+      </w:tblPr>
+      <w:tblGrid>
+        <w:gridCol w:w="1795"/>
+        <w:gridCol w:w="810"/>
+        <w:gridCol w:w="2610"/>
+        <w:gridCol w:w="810"/>
+        <w:gridCol w:w="2790"/>
+        <w:gridCol w:w="535"/>
+      </w:tblGrid>
+      <w:tr>
+        <w:trPr>
+          <w:trHeight w:val="404"/>
+        </w:trPr>
+        <w:tc>
+          <w:tcPr>
+            <w:tcW w:w="1795" w:type="dxa"/>
+          </w:tcPr>
+          <w:p>
+            <w:pPr>
+              <w:rPr>
+                <w:rFonts w:ascii="Times New Roman" w:hAnsi="Times New Roman" w:cs="Times New Roman"/>
+                <w:b/>
+                <w:sz w:val="26"/>
+                <w:szCs w:val="26"/>
+              </w:rPr>
+            </w:pPr>
+            <w:r>
+              <w:rPr>
+                <w:rFonts w:ascii="Times New Roman" w:hAnsi="Times New Roman" w:cs="Times New Roman"/>
+                <w:b/>
+                <w:sz w:val="26"/>
+                <w:szCs w:val="26"/>
+              </w:rPr>
+              <w:t>Tên file:</w:t>
+            </w:r>
+          </w:p>
+        </w:tc>
+        <w:tc>
+          <w:tcPr>
+            <w:tcW w:w="7555" w:type="dxa"/>
+            <w:gridSpan w:val="5"/>
+          </w:tcPr>
+          <w:p>
+            <w:pPr>
+              <w:rPr>
+                <w:rFonts w:ascii="Times New Roman" w:hAnsi="Times New Roman" w:cs="Times New Roman"/>
+                <w:sz w:val="26"/>
+                <w:szCs w:val="26"/>
+              </w:rPr>
+            </w:pPr>
+            <w:r>
+              <w:rPr>
+                <w:rFonts w:ascii="Times New Roman" w:hAnsi="Times New Roman" w:cs="Times New Roman"/>
+                <w:sz w:val="26"/>
+                <w:szCs w:val="26"/>
+              </w:rPr>
+              <w:t>dataset_for_poly</w:t>
+            </w:r>
+            <w:r>
+              <w:rPr>
+                <w:rFonts w:ascii="Times New Roman" w:hAnsi="Times New Roman" w:cs="Times New Roman"/>
+                <w:sz w:val="26"/>
+                <w:szCs w:val="26"/>
+              </w:rPr>
+              <w:t>_linear_regression</w:t>
+            </w:r>
+            <w:r>
+              <w:rPr>
+                <w:rFonts w:ascii="Times New Roman" w:hAnsi="Times New Roman" w:cs="Times New Roman"/>
+                <w:sz w:val="26"/>
+                <w:szCs w:val="26"/>
+              </w:rPr>
+              <w:t>.csv</w:t>
+            </w:r>
+          </w:p>
+        </w:tc>
+      </w:tr>
+      <w:tr>
+        <w:trPr>
+          <w:trHeight w:val="368"/>
+        </w:trPr>
+        <w:tc>
+          <w:tcPr>
+            <w:tcW w:w="1795" w:type="dxa"/>
+          </w:tcPr>
+          <w:p>
+            <w:pPr>
+              <w:rPr>
+                <w:rFonts w:ascii="Times New Roman" w:hAnsi="Times New Roman" w:cs="Times New Roman"/>
+                <w:b/>
+                <w:sz w:val="26"/>
+                <w:szCs w:val="26"/>
+              </w:rPr>
+            </w:pPr>
+            <w:r>
+              <w:rPr>
+                <w:rFonts w:ascii="Times New Roman" w:hAnsi="Times New Roman" w:cs="Times New Roman"/>
+                <w:b/>
+                <w:sz w:val="26"/>
+                <w:szCs w:val="26"/>
+              </w:rPr>
+              <w:t>Số attribute:</w:t>
+            </w:r>
+          </w:p>
+        </w:tc>
+        <w:tc>
+          <w:tcPr>
+            <w:tcW w:w="810" w:type="dxa"/>
+          </w:tcPr>
+          <w:p>
+            <w:pPr>
+              <w:rPr>
+                <w:rFonts w:ascii="Times New Roman" w:hAnsi="Times New Roman" w:cs="Times New Roman"/>
+                <w:sz w:val="26"/>
+                <w:szCs w:val="26"/>
+              </w:rPr>
+            </w:pPr>
+            <w:r>
+              <w:rPr>
+                <w:rFonts w:ascii="Times New Roman" w:hAnsi="Times New Roman" w:cs="Times New Roman"/>
+                <w:sz w:val="26"/>
+                <w:szCs w:val="26"/>
+              </w:rPr>
+              <w:t>14</w:t>
+            </w:r>
+          </w:p>
+        </w:tc>
+        <w:tc>
+          <w:tcPr>
+            <w:tcW w:w="2610" w:type="dxa"/>
+          </w:tcPr>
+          <w:p>
+            <w:pPr>
+              <w:rPr>
+                <w:rFonts w:ascii="Times New Roman" w:hAnsi="Times New Roman" w:cs="Times New Roman"/>
+                <w:b/>
+                <w:sz w:val="26"/>
+                <w:szCs w:val="26"/>
+              </w:rPr>
+            </w:pPr>
+            <w:r>
+              <w:rPr>
+                <w:rFonts w:ascii="Times New Roman" w:hAnsi="Times New Roman" w:cs="Times New Roman"/>
+                <w:b/>
+                <w:sz w:val="26"/>
+                <w:szCs w:val="26"/>
+              </w:rPr>
+              <w:t>Số datapoint (dòng):</w:t>
+            </w:r>
+          </w:p>
+        </w:tc>
+        <w:tc>
+          <w:tcPr>
+            <w:tcW w:w="810" w:type="dxa"/>
+          </w:tcPr>
+          <w:p>
+            <w:pPr>
+              <w:rPr>
+                <w:rFonts w:ascii="Times New Roman" w:hAnsi="Times New Roman" w:cs="Times New Roman"/>
+                <w:sz w:val="26"/>
+                <w:szCs w:val="26"/>
+              </w:rPr>
+            </w:pPr>
+            <w:r>
+              <w:rPr>
+                <w:rFonts w:ascii="Times New Roman" w:hAnsi="Times New Roman" w:cs="Times New Roman"/>
+                <w:sz w:val="26"/>
+                <w:szCs w:val="26"/>
+              </w:rPr>
+              <w:t>252</w:t>
+            </w:r>
+          </w:p>
+        </w:tc>
+        <w:tc>
+          <w:tcPr>
+            <w:tcW w:w="2790" w:type="dxa"/>
+          </w:tcPr>
+          <w:p>
+            <w:pPr>
+              <w:rPr>
+                <w:rFonts w:ascii="Times New Roman" w:hAnsi="Times New Roman" w:cs="Times New Roman"/>
+                <w:b/>
+                <w:sz w:val="26"/>
+                <w:szCs w:val="26"/>
+              </w:rPr>
+            </w:pPr>
+            <w:r>
+              <w:rPr>
+                <w:rFonts w:ascii="Times New Roman" w:hAnsi="Times New Roman" w:cs="Times New Roman"/>
+                <w:b/>
+                <w:sz w:val="26"/>
+                <w:szCs w:val="26"/>
+              </w:rPr>
+              <w:t>Số</w:t>
+            </w:r>
+            <w:r>
+              <w:rPr>
+                <w:rFonts w:ascii="Times New Roman" w:hAnsi="Times New Roman" w:cs="Times New Roman"/>
+                <w:b/>
+                <w:sz w:val="26"/>
+                <w:szCs w:val="26"/>
+              </w:rPr>
+              <w:t xml:space="preserve"> classtifi</w:t>
+            </w:r>
+            <w:r>
+              <w:rPr>
+                <w:rFonts w:ascii="Times New Roman" w:hAnsi="Times New Roman" w:cs="Times New Roman"/>
+                <w:b/>
+                <w:sz w:val="26"/>
+                <w:szCs w:val="26"/>
+              </w:rPr>
+              <w:t>cation:</w:t>
+            </w:r>
+          </w:p>
+        </w:tc>
+        <w:tc>
+          <w:tcPr>
+            <w:tcW w:w="535" w:type="dxa"/>
+          </w:tcPr>
+          <w:p>
+            <w:pPr>
+              <w:rPr>
+                <w:rFonts w:ascii="Times New Roman" w:hAnsi="Times New Roman" w:cs="Times New Roman"/>
+                <w:sz w:val="26"/>
+                <w:szCs w:val="26"/>
+              </w:rPr>
+            </w:pPr>
+          </w:p>
+        </w:tc>
+      </w:tr>
+    </w:tbl>
+    <w:p>
+      <w:r>
+        <w:lastRenderedPageBreak/>
+        <w:t>Dataset gồm chỉ số cân nặng dưới nước (</w:t>
+      </w:r>
+      <m:oMath>
+        <m:r>
+          <w:rPr>
+            <w:rFonts w:ascii="Cambria Math" w:hAnsi="Cambria Math"/>
+          </w:rPr>
+          <m:t>gm/c</m:t>
+        </m:r>
+        <m:sSup>
+          <m:sSupPr>
+            <m:ctrlPr>
+              <w:rPr>
+                <w:rFonts w:ascii="Cambria Math" w:hAnsi="Cambria Math"/>
+                <w:i/>
+              </w:rPr>
+            </m:ctrlPr>
+          </m:sSupPr>
+          <m:e>
+            <m:r>
+              <w:rPr>
+                <w:rFonts w:ascii="Cambria Math" w:hAnsi="Cambria Math"/>
+              </w:rPr>
+              <m:t>m</m:t>
+            </m:r>
+          </m:e>
+          <m:sup>
+            <m:r>
+              <w:rPr>
+                <w:rFonts w:ascii="Cambria Math" w:hAnsi="Cambria Math"/>
+              </w:rPr>
+              <m:t>3</m:t>
+            </m:r>
+          </m:sup>
+        </m:sSup>
+        <m:r>
+          <w:rPr>
+            <w:rFonts w:ascii="Cambria Math" w:hAnsi="Cambria Math"/>
+          </w:rPr>
+          <m:t>)</m:t>
+        </m:r>
+      </m:oMath>
+      <w:r>
+        <w:t xml:space="preserve"> và các kích thước liên đến chu vi cơ thể như chiều cao, cân nặng, bắt tay,… của  252 người đàn ông nhằm ước lượng lượng mỡ trong máu của họ.</w:t>
+      </w:r>
+    </w:p>
+    <w:p>
+      <w:pPr>
+        <w:pStyle w:val="Heading2"/>
+        <w:rPr>
+          <w:rFonts w:ascii="Times New Roman" w:hAnsi="Times New Roman" w:cs="Times New Roman"/>
+        </w:rPr>
+      </w:pPr>
+      <w:r>
+        <w:rPr>
+          <w:rFonts w:ascii="Times New Roman" w:hAnsi="Times New Roman" w:cs="Times New Roman"/>
+        </w:rPr>
+        <w:t>Hiện thực Poly Linear Regression</w:t>
+      </w:r>
+    </w:p>
+    <w:p>
+      <w:pPr>
+        <w:pStyle w:val="Heading3"/>
+        <w:rPr>
+          <w:rFonts w:ascii="Times New Roman" w:hAnsi="Times New Roman" w:cs="Times New Roman"/>
+          <w:b/>
+          <w:i/>
+          <w:sz w:val="26"/>
+          <w:szCs w:val="26"/>
+        </w:rPr>
+      </w:pPr>
+      <w:r>
+        <w:rPr>
+          <w:rFonts w:ascii="Times New Roman" w:hAnsi="Times New Roman" w:cs="Times New Roman"/>
+          <w:b/>
+          <w:i/>
+          <w:sz w:val="26"/>
+          <w:szCs w:val="26"/>
+        </w:rPr>
+        <w:t>Lấy dữ liệu</w:t>
+      </w:r>
+    </w:p>
+    <w:p>
+      <w:bookmarkStart w:id="37" w:name="_GoBack"/>
+      <w:bookmarkEnd w:id="37"/>
+    </w:p>
+    <w:p>
+      <w:pPr>
+        <w:pStyle w:val="Heading3"/>
+        <w:rPr>
+          <w:rFonts w:ascii="Times New Roman" w:hAnsi="Times New Roman" w:cs="Times New Roman"/>
+          <w:b/>
+          <w:i/>
+          <w:sz w:val="26"/>
+          <w:szCs w:val="26"/>
+        </w:rPr>
+      </w:pPr>
+      <w:r>
+        <w:rPr>
+          <w:rFonts w:ascii="Times New Roman" w:hAnsi="Times New Roman" w:cs="Times New Roman"/>
+          <w:b/>
+          <w:i/>
+          <w:sz w:val="26"/>
+          <w:szCs w:val="26"/>
+        </w:rPr>
+        <w:t>Tìm attribute và degree tốt nhất</w:t>
+      </w:r>
+    </w:p>
+    <w:p>
+      <w:pPr>
+        <w:pStyle w:val="Heading3"/>
+      </w:pPr>
+      <w:r>
+        <w:rPr>
+          <w:rFonts w:ascii="Times New Roman" w:hAnsi="Times New Roman" w:cs="Times New Roman"/>
+          <w:b/>
+          <w:i/>
+          <w:sz w:val="26"/>
+          <w:szCs w:val="26"/>
+        </w:rPr>
+        <w:t>Đánh giá</w:t>
+      </w:r>
+    </w:p>
+    <w:p>
+      <w:pPr>
+        <w:pStyle w:val="Heading2"/>
+        <w:rPr>
+          <w:rFonts w:ascii="Times New Roman" w:hAnsi="Times New Roman" w:cs="Times New Roman"/>
+        </w:rPr>
+      </w:pPr>
+      <w:r>
+        <w:rPr>
+          <w:rFonts w:ascii="Times New Roman" w:hAnsi="Times New Roman" w:cs="Times New Roman"/>
+        </w:rPr>
+        <w:t>Nhận xét</w:t>
+      </w:r>
+    </w:p>
+    <w:p>
+      <w:pPr>
         <w:pStyle w:val="Heading1"/>
         <w:rPr>
           <w:rFonts w:ascii="Times New Roman" w:hAnsi="Times New Roman" w:cs="Times New Roman"/>
-          <w:sz w:val="26"/>
-          <w:szCs w:val="26"/>
-        </w:rPr>
-      </w:pPr>
-      <w:r>
-        <w:rPr>
-          <w:rFonts w:ascii="Times New Roman" w:hAnsi="Times New Roman" w:cs="Times New Roman"/>
-          <w:sz w:val="26"/>
-          <w:szCs w:val="26"/>
+        </w:rPr>
+      </w:pPr>
+      <w:r>
+        <w:rPr>
+          <w:rFonts w:ascii="Times New Roman" w:hAnsi="Times New Roman" w:cs="Times New Roman"/>
         </w:rPr>
         <w:t>Logistic Linear Regresssion</w:t>
       </w:r>
@@ -5099,6 +5442,16 @@
       <w:contextualSpacing/>
     </w:pPr>
   </w:style>
+  <w:style w:type="character" w:styleId="PlaceholderText">
+    <w:name w:val="Placeholder Text"/>
+    <w:basedOn w:val="DefaultParagraphFont"/>
+    <w:uiPriority w:val="99"/>
+    <w:semiHidden/>
+    <w:rsid w:val="006F173E"/>
+    <w:rPr>
+      <w:color w:val="808080"/>
+    </w:rPr>
+  </w:style>
 </w:styles>
 </file>
 
@@ -5368,7 +5721,7 @@
 </file>
 
 <file path=customXml/itemProps1.xml><?xml version="1.0" encoding="utf-8"?>
-<ds:datastoreItem xmlns:ds="http://schemas.openxmlformats.org/officeDocument/2006/customXml" ds:itemID="{E44437D8-D895-4A21-8577-2CFCFC243ED9}">
+<ds:datastoreItem xmlns:ds="http://schemas.openxmlformats.org/officeDocument/2006/customXml" ds:itemID="{E87F17FC-BC2E-4000-9BD6-BDDEABEDF366}">
   <ds:schemaRefs>
     <ds:schemaRef ds:uri="http://schemas.openxmlformats.org/officeDocument/2006/bibliography"/>
   </ds:schemaRefs>

</xml_diff>